<commit_message>
Se incluye en el manual la generación del ejecutable para que la aplicación pueda ser ejecutada mediante línea de comandos (AutoFirmaCommandLine.exe)
</commit_message>
<xml_diff>
--- a/AF_Instalador Windows.docx
+++ b/AF_Instalador Windows.docx
@@ -1157,7 +1157,7 @@
           <w:sz w:val="23"/>
           <w:szCs w:val="23"/>
           <w:bdr w:val="none" w:sz="0" w:space="0" w:color="auto" w:frame="1"/>
-          <w:lang w:val="en-US"/>
+          <w:lang w:val="es-ES_tradnl"/>
         </w:rPr>
       </w:pPr>
       <w:r>
@@ -1169,7 +1169,7 @@
           <w:sz w:val="23"/>
           <w:szCs w:val="23"/>
           <w:bdr w:val="none" w:sz="0" w:space="0" w:color="auto" w:frame="1"/>
-          <w:lang w:val="en-US"/>
+          <w:lang w:val="es-ES_tradnl"/>
         </w:rPr>
         <w:t>NSIS 2.x:</w:t>
       </w:r>
@@ -1203,7 +1203,7 @@
           <w:sz w:val="20"/>
           <w:szCs w:val="20"/>
           <w:bdr w:val="none" w:sz="0" w:space="0" w:color="auto" w:frame="1"/>
-          <w:lang w:val="en-US"/>
+          <w:lang w:val="es-ES_tradnl"/>
         </w:rPr>
       </w:pPr>
       <w:r>
@@ -1214,7 +1214,7 @@
           <w:szCs w:val="20"/>
           <w:bdr w:val="none" w:sz="0" w:space="0" w:color="auto" w:frame="1"/>
           <w:shd w:val="clear" w:color="auto" w:fill="EFF0F1"/>
-          <w:lang w:val="en-US"/>
+          <w:lang w:val="es-ES_tradnl"/>
         </w:rPr>
         <w:t>NSIS/</w:t>
       </w:r>
@@ -1226,11 +1226,12 @@
           <w:szCs w:val="20"/>
           <w:bdr w:val="none" w:sz="0" w:space="0" w:color="auto" w:frame="1"/>
           <w:shd w:val="clear" w:color="auto" w:fill="EFF0F1"/>
-          <w:lang w:val="en-US"/>
+          <w:lang w:val="es-ES_tradnl"/>
         </w:rPr>
         <w:br/>
-        <w:t>├── Includes/</w:t>
-      </w:r>
+        <w:t xml:space="preserve">├── </w:t>
+      </w:r>
+      <w:proofErr w:type="spellStart"/>
       <w:r>
         <w:rPr>
           <w:rFonts w:ascii="Courier New" w:eastAsia="Times New Roman" w:hAnsi="Courier New" w:cs="Courier New"/>
@@ -1239,12 +1240,11 @@
           <w:szCs w:val="20"/>
           <w:bdr w:val="none" w:sz="0" w:space="0" w:color="auto" w:frame="1"/>
           <w:shd w:val="clear" w:color="auto" w:fill="EFF0F1"/>
-          <w:lang w:val="en-US"/>
-        </w:rPr>
-        <w:br/>
-        <w:t xml:space="preserve">│   └── </w:t>
-      </w:r>
-      <w:proofErr w:type="spellStart"/>
+          <w:lang w:val="es-ES_tradnl"/>
+        </w:rPr>
+        <w:t>Includes</w:t>
+      </w:r>
+      <w:proofErr w:type="spellEnd"/>
       <w:r>
         <w:rPr>
           <w:rFonts w:ascii="Courier New" w:eastAsia="Times New Roman" w:hAnsi="Courier New" w:cs="Courier New"/>
@@ -1253,11 +1253,10 @@
           <w:szCs w:val="20"/>
           <w:bdr w:val="none" w:sz="0" w:space="0" w:color="auto" w:frame="1"/>
           <w:shd w:val="clear" w:color="auto" w:fill="EFF0F1"/>
-          <w:lang w:val="en-US"/>
-        </w:rPr>
-        <w:t>nsProcess.nsh</w:t>
-      </w:r>
-      <w:proofErr w:type="spellEnd"/>
+          <w:lang w:val="es-ES_tradnl"/>
+        </w:rPr>
+        <w:t>/</w:t>
+      </w:r>
       <w:r>
         <w:rPr>
           <w:rFonts w:ascii="Courier New" w:eastAsia="Times New Roman" w:hAnsi="Courier New" w:cs="Courier New"/>
@@ -1266,11 +1265,12 @@
           <w:szCs w:val="20"/>
           <w:bdr w:val="none" w:sz="0" w:space="0" w:color="auto" w:frame="1"/>
           <w:shd w:val="clear" w:color="auto" w:fill="EFF0F1"/>
-          <w:lang w:val="en-US"/>
+          <w:lang w:val="es-ES_tradnl"/>
         </w:rPr>
         <w:br/>
-        <w:t>└── Plugins/</w:t>
-      </w:r>
+        <w:t xml:space="preserve">│   └── </w:t>
+      </w:r>
+      <w:proofErr w:type="spellStart"/>
       <w:r>
         <w:rPr>
           <w:rFonts w:ascii="Courier New" w:eastAsia="Times New Roman" w:hAnsi="Courier New" w:cs="Courier New"/>
@@ -1279,7 +1279,59 @@
           <w:szCs w:val="20"/>
           <w:bdr w:val="none" w:sz="0" w:space="0" w:color="auto" w:frame="1"/>
           <w:shd w:val="clear" w:color="auto" w:fill="EFF0F1"/>
-          <w:lang w:val="en-US"/>
+          <w:lang w:val="es-ES_tradnl"/>
+        </w:rPr>
+        <w:t>nsProcess.nsh</w:t>
+      </w:r>
+      <w:proofErr w:type="spellEnd"/>
+      <w:r>
+        <w:rPr>
+          <w:rFonts w:ascii="Courier New" w:eastAsia="Times New Roman" w:hAnsi="Courier New" w:cs="Courier New"/>
+          <w:color w:val="242729"/>
+          <w:sz w:val="20"/>
+          <w:szCs w:val="20"/>
+          <w:bdr w:val="none" w:sz="0" w:space="0" w:color="auto" w:frame="1"/>
+          <w:shd w:val="clear" w:color="auto" w:fill="EFF0F1"/>
+          <w:lang w:val="es-ES_tradnl"/>
+        </w:rPr>
+        <w:br/>
+        <w:t xml:space="preserve">└── </w:t>
+      </w:r>
+      <w:proofErr w:type="spellStart"/>
+      <w:r>
+        <w:rPr>
+          <w:rFonts w:ascii="Courier New" w:eastAsia="Times New Roman" w:hAnsi="Courier New" w:cs="Courier New"/>
+          <w:color w:val="242729"/>
+          <w:sz w:val="20"/>
+          <w:szCs w:val="20"/>
+          <w:bdr w:val="none" w:sz="0" w:space="0" w:color="auto" w:frame="1"/>
+          <w:shd w:val="clear" w:color="auto" w:fill="EFF0F1"/>
+          <w:lang w:val="es-ES_tradnl"/>
+        </w:rPr>
+        <w:t>Plugins</w:t>
+      </w:r>
+      <w:proofErr w:type="spellEnd"/>
+      <w:r>
+        <w:rPr>
+          <w:rFonts w:ascii="Courier New" w:eastAsia="Times New Roman" w:hAnsi="Courier New" w:cs="Courier New"/>
+          <w:color w:val="242729"/>
+          <w:sz w:val="20"/>
+          <w:szCs w:val="20"/>
+          <w:bdr w:val="none" w:sz="0" w:space="0" w:color="auto" w:frame="1"/>
+          <w:shd w:val="clear" w:color="auto" w:fill="EFF0F1"/>
+          <w:lang w:val="es-ES_tradnl"/>
+        </w:rPr>
+        <w:t>/</w:t>
+      </w:r>
+      <w:r>
+        <w:rPr>
+          <w:rFonts w:ascii="Courier New" w:eastAsia="Times New Roman" w:hAnsi="Courier New" w:cs="Courier New"/>
+          <w:color w:val="242729"/>
+          <w:sz w:val="20"/>
+          <w:szCs w:val="20"/>
+          <w:bdr w:val="none" w:sz="0" w:space="0" w:color="auto" w:frame="1"/>
+          <w:shd w:val="clear" w:color="auto" w:fill="EFF0F1"/>
+          <w:lang w:val="es-ES_tradnl"/>
         </w:rPr>
         <w:br/>
         <w:t>    └── nsProcess.dll</w:t>
@@ -1295,7 +1347,7 @@
           <w:sz w:val="23"/>
           <w:szCs w:val="23"/>
           <w:bdr w:val="none" w:sz="0" w:space="0" w:color="auto" w:frame="1"/>
-          <w:lang w:val="en-US"/>
+          <w:lang w:val="es-ES_tradnl"/>
         </w:rPr>
       </w:pPr>
       <w:r>
@@ -1307,7 +1359,7 @@
           <w:sz w:val="23"/>
           <w:szCs w:val="23"/>
           <w:bdr w:val="none" w:sz="0" w:space="0" w:color="auto" w:frame="1"/>
-          <w:lang w:val="en-US"/>
+          <w:lang w:val="es-ES_tradnl"/>
         </w:rPr>
         <w:t>NSIS 3.x:</w:t>
       </w:r>
@@ -1317,7 +1369,7 @@
         <w:pStyle w:val="Prrafodelista"/>
         <w:ind w:left="1428"/>
         <w:rPr>
-          <w:lang w:val="en-US"/>
+          <w:lang w:val="es-ES_tradnl"/>
         </w:rPr>
       </w:pPr>
       <w:r>
@@ -1328,7 +1380,7 @@
           <w:szCs w:val="20"/>
           <w:bdr w:val="none" w:sz="0" w:space="0" w:color="auto" w:frame="1"/>
           <w:shd w:val="clear" w:color="auto" w:fill="EFF0F1"/>
-          <w:lang w:val="en-US"/>
+          <w:lang w:val="es-ES_tradnl"/>
         </w:rPr>
         <w:t>NSIS/</w:t>
       </w:r>
@@ -1340,11 +1392,12 @@
           <w:szCs w:val="20"/>
           <w:bdr w:val="none" w:sz="0" w:space="0" w:color="auto" w:frame="1"/>
           <w:shd w:val="clear" w:color="auto" w:fill="EFF0F1"/>
-          <w:lang w:val="en-US"/>
+          <w:lang w:val="es-ES_tradnl"/>
         </w:rPr>
         <w:br/>
-        <w:t>├── Includes/</w:t>
-      </w:r>
+        <w:t xml:space="preserve">├── </w:t>
+      </w:r>
+      <w:proofErr w:type="spellStart"/>
       <w:r>
         <w:rPr>
           <w:rFonts w:ascii="Courier New" w:eastAsia="Times New Roman" w:hAnsi="Courier New" w:cs="Courier New"/>
@@ -1353,12 +1406,11 @@
           <w:szCs w:val="20"/>
           <w:bdr w:val="none" w:sz="0" w:space="0" w:color="auto" w:frame="1"/>
           <w:shd w:val="clear" w:color="auto" w:fill="EFF0F1"/>
-          <w:lang w:val="en-US"/>
-        </w:rPr>
-        <w:br/>
-        <w:t xml:space="preserve">│   └── </w:t>
-      </w:r>
-      <w:proofErr w:type="spellStart"/>
+          <w:lang w:val="es-ES_tradnl"/>
+        </w:rPr>
+        <w:t>Includes</w:t>
+      </w:r>
+      <w:proofErr w:type="spellEnd"/>
       <w:r>
         <w:rPr>
           <w:rFonts w:ascii="Courier New" w:eastAsia="Times New Roman" w:hAnsi="Courier New" w:cs="Courier New"/>
@@ -1367,11 +1419,10 @@
           <w:szCs w:val="20"/>
           <w:bdr w:val="none" w:sz="0" w:space="0" w:color="auto" w:frame="1"/>
           <w:shd w:val="clear" w:color="auto" w:fill="EFF0F1"/>
-          <w:lang w:val="en-US"/>
-        </w:rPr>
-        <w:t>nsProcess.nsh</w:t>
-      </w:r>
-      <w:proofErr w:type="spellEnd"/>
+          <w:lang w:val="es-ES_tradnl"/>
+        </w:rPr>
+        <w:t>/</w:t>
+      </w:r>
       <w:r>
         <w:rPr>
           <w:rFonts w:ascii="Courier New" w:eastAsia="Times New Roman" w:hAnsi="Courier New" w:cs="Courier New"/>
@@ -1380,11 +1431,12 @@
           <w:szCs w:val="20"/>
           <w:bdr w:val="none" w:sz="0" w:space="0" w:color="auto" w:frame="1"/>
           <w:shd w:val="clear" w:color="auto" w:fill="EFF0F1"/>
-          <w:lang w:val="en-US"/>
+          <w:lang w:val="es-ES_tradnl"/>
         </w:rPr>
         <w:br/>
-        <w:t>└── Plugins/</w:t>
-      </w:r>
+        <w:t xml:space="preserve">│   └── </w:t>
+      </w:r>
+      <w:proofErr w:type="spellStart"/>
       <w:r>
         <w:rPr>
           <w:rFonts w:ascii="Courier New" w:eastAsia="Times New Roman" w:hAnsi="Courier New" w:cs="Courier New"/>
@@ -1393,11 +1445,11 @@
           <w:szCs w:val="20"/>
           <w:bdr w:val="none" w:sz="0" w:space="0" w:color="auto" w:frame="1"/>
           <w:shd w:val="clear" w:color="auto" w:fill="EFF0F1"/>
-          <w:lang w:val="en-US"/>
-        </w:rPr>
-        <w:br/>
-        <w:t>    ├── x86-ansi/</w:t>
-      </w:r>
+          <w:lang w:val="es-ES_tradnl"/>
+        </w:rPr>
+        <w:t>nsProcess.nsh</w:t>
+      </w:r>
+      <w:proofErr w:type="spellEnd"/>
       <w:r>
         <w:rPr>
           <w:rFonts w:ascii="Courier New" w:eastAsia="Times New Roman" w:hAnsi="Courier New" w:cs="Courier New"/>
@@ -1406,11 +1458,12 @@
           <w:szCs w:val="20"/>
           <w:bdr w:val="none" w:sz="0" w:space="0" w:color="auto" w:frame="1"/>
           <w:shd w:val="clear" w:color="auto" w:fill="EFF0F1"/>
-          <w:lang w:val="en-US"/>
+          <w:lang w:val="es-ES_tradnl"/>
         </w:rPr>
         <w:br/>
-        <w:t>    │   └── nsProcess.dll</w:t>
-      </w:r>
+        <w:t xml:space="preserve">└── </w:t>
+      </w:r>
+      <w:proofErr w:type="spellStart"/>
       <w:r>
         <w:rPr>
           <w:rFonts w:ascii="Courier New" w:eastAsia="Times New Roman" w:hAnsi="Courier New" w:cs="Courier New"/>
@@ -1419,13 +1472,11 @@
           <w:szCs w:val="20"/>
           <w:bdr w:val="none" w:sz="0" w:space="0" w:color="auto" w:frame="1"/>
           <w:shd w:val="clear" w:color="auto" w:fill="EFF0F1"/>
-          <w:lang w:val="en-US"/>
-        </w:rPr>
-        <w:br/>
-        <w:t>    └── x86-unicode/</w:t>
-      </w:r>
-      <w:bookmarkStart w:id="20" w:name="_GoBack"/>
-      <w:bookmarkEnd w:id="20"/>
+          <w:lang w:val="es-ES_tradnl"/>
+        </w:rPr>
+        <w:t>Plugins</w:t>
+      </w:r>
+      <w:proofErr w:type="spellEnd"/>
       <w:r>
         <w:rPr>
           <w:rFonts w:ascii="Courier New" w:eastAsia="Times New Roman" w:hAnsi="Courier New" w:cs="Courier New"/>
@@ -1434,7 +1485,58 @@
           <w:szCs w:val="20"/>
           <w:bdr w:val="none" w:sz="0" w:space="0" w:color="auto" w:frame="1"/>
           <w:shd w:val="clear" w:color="auto" w:fill="EFF0F1"/>
-          <w:lang w:val="en-US"/>
+          <w:lang w:val="es-ES_tradnl"/>
+        </w:rPr>
+        <w:t>/</w:t>
+      </w:r>
+      <w:r>
+        <w:rPr>
+          <w:rFonts w:ascii="Courier New" w:eastAsia="Times New Roman" w:hAnsi="Courier New" w:cs="Courier New"/>
+          <w:color w:val="242729"/>
+          <w:sz w:val="20"/>
+          <w:szCs w:val="20"/>
+          <w:bdr w:val="none" w:sz="0" w:space="0" w:color="auto" w:frame="1"/>
+          <w:shd w:val="clear" w:color="auto" w:fill="EFF0F1"/>
+          <w:lang w:val="es-ES_tradnl"/>
+        </w:rPr>
+        <w:br/>
+        <w:t>    ├── x86-ansi/</w:t>
+      </w:r>
+      <w:r>
+        <w:rPr>
+          <w:rFonts w:ascii="Courier New" w:eastAsia="Times New Roman" w:hAnsi="Courier New" w:cs="Courier New"/>
+          <w:color w:val="242729"/>
+          <w:sz w:val="20"/>
+          <w:szCs w:val="20"/>
+          <w:bdr w:val="none" w:sz="0" w:space="0" w:color="auto" w:frame="1"/>
+          <w:shd w:val="clear" w:color="auto" w:fill="EFF0F1"/>
+          <w:lang w:val="es-ES_tradnl"/>
+        </w:rPr>
+        <w:br/>
+        <w:t>    │   └── nsProcess.dll</w:t>
+      </w:r>
+      <w:r>
+        <w:rPr>
+          <w:rFonts w:ascii="Courier New" w:eastAsia="Times New Roman" w:hAnsi="Courier New" w:cs="Courier New"/>
+          <w:color w:val="242729"/>
+          <w:sz w:val="20"/>
+          <w:szCs w:val="20"/>
+          <w:bdr w:val="none" w:sz="0" w:space="0" w:color="auto" w:frame="1"/>
+          <w:shd w:val="clear" w:color="auto" w:fill="EFF0F1"/>
+          <w:lang w:val="es-ES_tradnl"/>
+        </w:rPr>
+        <w:br/>
+        <w:t>    └── x86-unicode/</w:t>
+      </w:r>
+      <w:r>
+        <w:rPr>
+          <w:rFonts w:ascii="Courier New" w:eastAsia="Times New Roman" w:hAnsi="Courier New" w:cs="Courier New"/>
+          <w:color w:val="242729"/>
+          <w:sz w:val="20"/>
+          <w:szCs w:val="20"/>
+          <w:bdr w:val="none" w:sz="0" w:space="0" w:color="auto" w:frame="1"/>
+          <w:shd w:val="clear" w:color="auto" w:fill="EFF0F1"/>
+          <w:lang w:val="es-ES_tradnl"/>
         </w:rPr>
         <w:br/>
         <w:t>        └── nsProcess.dll</w:t>
@@ -1446,7 +1548,7 @@
           <w:rStyle w:val="Hipervnculo"/>
           <w:color w:val="auto"/>
           <w:u w:val="none"/>
-          <w:lang w:val="en-US"/>
+          <w:lang w:val="es-ES_tradnl"/>
         </w:rPr>
       </w:pPr>
     </w:p>
@@ -1457,12 +1559,12 @@
           <w:b/>
           <w:bCs/>
           <w:color w:val="4F81BD" w:themeColor="accent1"/>
-          <w:lang w:val="en-US"/>
-        </w:rPr>
-      </w:pPr>
-      <w:r>
-        <w:rPr>
-          <w:lang w:val="en-US"/>
+          <w:lang w:val="es-ES_tradnl"/>
+        </w:rPr>
+      </w:pPr>
+      <w:r>
+        <w:rPr>
+          <w:lang w:val="es-ES_tradnl"/>
         </w:rPr>
         <w:br w:type="page"/>
       </w:r>
@@ -1471,43 +1573,43 @@
       <w:pPr>
         <w:pStyle w:val="Ttulo1"/>
       </w:pPr>
-      <w:bookmarkStart w:id="21" w:name="_Toc414390331"/>
-      <w:bookmarkStart w:id="22" w:name="_Toc424848873"/>
-      <w:bookmarkStart w:id="23" w:name="_Toc425144394"/>
-      <w:bookmarkStart w:id="24" w:name="_Toc429737801"/>
-      <w:bookmarkStart w:id="25" w:name="_Toc447039019"/>
+      <w:bookmarkStart w:id="20" w:name="_Toc414390331"/>
+      <w:bookmarkStart w:id="21" w:name="_Toc424848873"/>
+      <w:bookmarkStart w:id="22" w:name="_Toc425144394"/>
+      <w:bookmarkStart w:id="23" w:name="_Toc429737801"/>
+      <w:bookmarkStart w:id="24" w:name="_Toc447039019"/>
       <w:r>
         <w:lastRenderedPageBreak/>
         <w:t>Proceso de generación</w:t>
       </w:r>
+      <w:bookmarkEnd w:id="20"/>
       <w:bookmarkEnd w:id="21"/>
       <w:bookmarkEnd w:id="22"/>
       <w:bookmarkEnd w:id="23"/>
       <w:bookmarkEnd w:id="24"/>
+      <w:r>
+        <w:t xml:space="preserve"> </w:t>
+      </w:r>
+    </w:p>
+    <w:p>
+      <w:pPr>
+        <w:pStyle w:val="Ttulo2"/>
+      </w:pPr>
+      <w:bookmarkStart w:id="25" w:name="_Toc447039020"/>
+      <w:r>
+        <w:t>Generación de</w:t>
+      </w:r>
+      <w:r>
+        <w:t>l</w:t>
+      </w:r>
+      <w:r>
+        <w:t xml:space="preserve"> instalador .</w:t>
+      </w:r>
+      <w:proofErr w:type="spellStart"/>
+      <w:r>
+        <w:t>exe</w:t>
+      </w:r>
       <w:bookmarkEnd w:id="25"/>
-      <w:r>
-        <w:t xml:space="preserve"> </w:t>
-      </w:r>
-    </w:p>
-    <w:p>
-      <w:pPr>
-        <w:pStyle w:val="Ttulo2"/>
-      </w:pPr>
-      <w:bookmarkStart w:id="26" w:name="_Toc447039020"/>
-      <w:r>
-        <w:t>Generación de</w:t>
-      </w:r>
-      <w:r>
-        <w:t>l</w:t>
-      </w:r>
-      <w:r>
-        <w:t xml:space="preserve"> instalador .</w:t>
-      </w:r>
-      <w:proofErr w:type="spellStart"/>
-      <w:r>
-        <w:t>exe</w:t>
-      </w:r>
-      <w:bookmarkEnd w:id="26"/>
       <w:proofErr w:type="spellEnd"/>
     </w:p>
     <w:p>
@@ -2227,7 +2329,7 @@
         <w:t xml:space="preserve"> (Figura</w:t>
       </w:r>
       <w:r>
-        <w:t>s 5 y 6</w:t>
+        <w:t xml:space="preserve"> 5</w:t>
       </w:r>
       <w:r>
         <w:t>).</w:t>
@@ -2236,8 +2338,6 @@
     <w:p>
       <w:pPr>
         <w:spacing w:before="120" w:after="0"/>
-        <w:ind w:left="709" w:hanging="709"/>
-        <w:jc w:val="center"/>
         <w:rPr>
           <w:rFonts w:asciiTheme="majorHAnsi" w:eastAsiaTheme="majorEastAsia" w:hAnsiTheme="majorHAnsi" w:cstheme="majorBidi"/>
           <w:b/>
@@ -2295,50 +2395,15 @@
           </wp:inline>
         </w:drawing>
       </w:r>
-    </w:p>
-    <w:p>
-      <w:pPr>
-        <w:jc w:val="center"/>
-        <w:rPr>
-          <w:b/>
-          <w:noProof/>
-          <w:sz w:val="20"/>
-          <w:lang w:val="es-ES_tradnl"/>
-        </w:rPr>
-      </w:pPr>
-      <w:r>
-        <w:rPr>
-          <w:b/>
-          <w:noProof/>
-          <w:sz w:val="20"/>
-          <w:lang w:val="es-ES_tradnl"/>
-        </w:rPr>
-        <w:t>Figura 5</w:t>
-      </w:r>
-    </w:p>
-    <w:p>
-      <w:pPr>
-        <w:spacing w:before="120" w:after="0"/>
-        <w:ind w:left="709" w:hanging="709"/>
-        <w:jc w:val="center"/>
-        <w:rPr>
-          <w:rFonts w:asciiTheme="majorHAnsi" w:eastAsiaTheme="majorEastAsia" w:hAnsiTheme="majorHAnsi" w:cstheme="majorBidi"/>
-          <w:b/>
-          <w:bCs/>
-          <w:color w:val="365F91" w:themeColor="accent1" w:themeShade="BF"/>
-          <w:sz w:val="28"/>
-          <w:szCs w:val="28"/>
-        </w:rPr>
-      </w:pPr>
       <w:r>
         <w:rPr>
           <w:noProof/>
           <w:lang w:val="en-US"/>
         </w:rPr>
         <w:drawing>
-          <wp:inline distT="0" distB="0" distL="0" distR="0" wp14:anchorId="41FDD551" wp14:editId="0A21A4FC">
-            <wp:extent cx="5686425" cy="1495425"/>
-            <wp:effectExtent l="0" t="0" r="9525" b="9525"/>
+          <wp:inline distT="0" distB="0" distL="0" distR="0" wp14:anchorId="41FDD551" wp14:editId="6E751D50">
+            <wp:extent cx="5829300" cy="1532998"/>
+            <wp:effectExtent l="0" t="0" r="0" b="0"/>
             <wp:docPr id="16" name="Imagen 16"/>
             <wp:cNvGraphicFramePr>
               <a:graphicFrameLocks xmlns:a="http://schemas.openxmlformats.org/drawingml/2006/main" noChangeAspect="1"/>
@@ -2358,7 +2423,7 @@
                   <pic:spPr bwMode="auto">
                     <a:xfrm>
                       <a:off x="0" y="0"/>
-                      <a:ext cx="5688965" cy="1496093"/>
+                      <a:ext cx="5835813" cy="1534711"/>
                     </a:xfrm>
                     <a:prstGeom prst="rect">
                       <a:avLst/>
@@ -2405,17 +2470,230 @@
           <w:sz w:val="20"/>
           <w:lang w:val="es-ES_tradnl"/>
         </w:rPr>
-        <w:t>igura 6</w:t>
-      </w:r>
-    </w:p>
-    <w:p>
-      <w:pPr>
-        <w:rPr>
+        <w:t>igura 5</w:t>
+      </w:r>
+    </w:p>
+    <w:p>
+      <w:r>
+        <w:lastRenderedPageBreak/>
+        <w:t>Por tercera vez se siguen los mismos pasos para generar el ejecutable mediante línea de comandos</w:t>
+      </w:r>
+      <w:r>
+        <w:t xml:space="preserve">. La conversión de </w:t>
+      </w:r>
+      <w:r>
+        <w:rPr>
+          <w:u w:val="single"/>
+        </w:rPr>
+        <w:t>AutoFirma</w:t>
+      </w:r>
+      <w:r>
+        <w:rPr>
+          <w:u w:val="single"/>
+        </w:rPr>
+        <w:t xml:space="preserve">.jar </w:t>
+      </w:r>
+      <w:r>
+        <w:t xml:space="preserve">en </w:t>
+      </w:r>
+      <w:r>
+        <w:rPr>
+          <w:u w:val="single"/>
+        </w:rPr>
+        <w:t>AutoFirmaCommandLine</w:t>
+      </w:r>
+      <w:r>
+        <w:rPr>
+          <w:u w:val="single"/>
+        </w:rPr>
+        <w:t>.exe</w:t>
+      </w:r>
+      <w:r>
+        <w:t xml:space="preserve"> </w:t>
+      </w:r>
+      <w:r>
+        <w:t>se lleva a cabo utilizando</w:t>
+      </w:r>
+      <w:r>
+        <w:t xml:space="preserve"> </w:t>
+      </w:r>
+      <w:r>
+        <w:t xml:space="preserve">el fichero </w:t>
+      </w:r>
+      <w:r>
+        <w:rPr>
+          <w:u w:val="single"/>
+        </w:rPr>
+        <w:t>AutoFirmaCommandLine</w:t>
+      </w:r>
+      <w:r>
+        <w:rPr>
+          <w:u w:val="single"/>
+        </w:rPr>
+        <w:t>_launch4J_project</w:t>
+      </w:r>
+      <w:r>
+        <w:rPr>
+          <w:u w:val="single"/>
+        </w:rPr>
+        <w:t>_32</w:t>
+      </w:r>
+      <w:r>
+        <w:rPr>
+          <w:u w:val="single"/>
+        </w:rPr>
+        <w:t>.xml</w:t>
+      </w:r>
+      <w:r>
+        <w:t xml:space="preserve"> (Figura 6).</w:t>
+      </w:r>
+    </w:p>
+    <w:p>
+      <w:pPr>
+        <w:jc w:val="center"/>
+      </w:pPr>
+      <w:r>
+        <w:rPr>
+          <w:noProof/>
+          <w:lang w:val="en-US"/>
+        </w:rPr>
+        <w:drawing>
+          <wp:inline distT="0" distB="0" distL="0" distR="0" wp14:anchorId="55D34702" wp14:editId="2D52E807">
+            <wp:extent cx="5343525" cy="2643520"/>
+            <wp:effectExtent l="0" t="0" r="0" b="4445"/>
+            <wp:docPr id="2" name="Imagen 2"/>
+            <wp:cNvGraphicFramePr>
+              <a:graphicFrameLocks xmlns:a="http://schemas.openxmlformats.org/drawingml/2006/main" noChangeAspect="1"/>
+            </wp:cNvGraphicFramePr>
+            <a:graphic xmlns:a="http://schemas.openxmlformats.org/drawingml/2006/main">
+              <a:graphicData uri="http://schemas.openxmlformats.org/drawingml/2006/picture">
+                <pic:pic xmlns:pic="http://schemas.openxmlformats.org/drawingml/2006/picture">
+                  <pic:nvPicPr>
+                    <pic:cNvPr id="0" name=""/>
+                    <pic:cNvPicPr/>
+                  </pic:nvPicPr>
+                  <pic:blipFill rotWithShape="1">
+                    <a:blip r:embed="rId21"/>
+                    <a:srcRect l="22111" t="7977" r="14908" b="36600"/>
+                    <a:stretch/>
+                  </pic:blipFill>
+                  <pic:spPr bwMode="auto">
+                    <a:xfrm>
+                      <a:off x="0" y="0"/>
+                      <a:ext cx="5345913" cy="2644701"/>
+                    </a:xfrm>
+                    <a:prstGeom prst="rect">
+                      <a:avLst/>
+                    </a:prstGeom>
+                    <a:ln>
+                      <a:noFill/>
+                    </a:ln>
+                    <a:extLst>
+                      <a:ext uri="{53640926-AAD7-44D8-BBD7-CCE9431645EC}">
+                        <a14:shadowObscured xmlns:a14="http://schemas.microsoft.com/office/drawing/2010/main"/>
+                      </a:ext>
+                    </a:extLst>
+                  </pic:spPr>
+                </pic:pic>
+              </a:graphicData>
+            </a:graphic>
+          </wp:inline>
+        </w:drawing>
+      </w:r>
+      <w:r>
+        <w:rPr>
+          <w:noProof/>
+          <w:lang w:val="en-US"/>
+        </w:rPr>
+        <w:drawing>
+          <wp:inline distT="0" distB="0" distL="0" distR="0" wp14:anchorId="21FCBB28" wp14:editId="227FC227">
+            <wp:extent cx="5353050" cy="1180682"/>
+            <wp:effectExtent l="0" t="0" r="0" b="635"/>
+            <wp:docPr id="3" name="Imagen 3"/>
+            <wp:cNvGraphicFramePr>
+              <a:graphicFrameLocks xmlns:a="http://schemas.openxmlformats.org/drawingml/2006/main" noChangeAspect="1"/>
+            </wp:cNvGraphicFramePr>
+            <a:graphic xmlns:a="http://schemas.openxmlformats.org/drawingml/2006/main">
+              <a:graphicData uri="http://schemas.openxmlformats.org/drawingml/2006/picture">
+                <pic:pic xmlns:pic="http://schemas.openxmlformats.org/drawingml/2006/picture">
+                  <pic:nvPicPr>
+                    <pic:cNvPr id="0" name=""/>
+                    <pic:cNvPicPr/>
+                  </pic:nvPicPr>
+                  <pic:blipFill rotWithShape="1">
+                    <a:blip r:embed="rId22"/>
+                    <a:srcRect t="3720" b="76136"/>
+                    <a:stretch/>
+                  </pic:blipFill>
+                  <pic:spPr bwMode="auto">
+                    <a:xfrm>
+                      <a:off x="0" y="0"/>
+                      <a:ext cx="5408014" cy="1192805"/>
+                    </a:xfrm>
+                    <a:prstGeom prst="rect">
+                      <a:avLst/>
+                    </a:prstGeom>
+                    <a:ln>
+                      <a:noFill/>
+                    </a:ln>
+                    <a:extLst>
+                      <a:ext uri="{53640926-AAD7-44D8-BBD7-CCE9431645EC}">
+                        <a14:shadowObscured xmlns:a14="http://schemas.microsoft.com/office/drawing/2010/main"/>
+                      </a:ext>
+                    </a:extLst>
+                  </pic:spPr>
+                </pic:pic>
+              </a:graphicData>
+            </a:graphic>
+          </wp:inline>
+        </w:drawing>
+      </w:r>
+    </w:p>
+    <w:p>
+      <w:pPr>
+        <w:jc w:val="center"/>
+        <w:rPr>
+          <w:b/>
+          <w:noProof/>
+          <w:sz w:val="20"/>
           <w:lang w:val="es-ES_tradnl"/>
         </w:rPr>
       </w:pPr>
       <w:r>
-        <w:lastRenderedPageBreak/>
+        <w:rPr>
+          <w:b/>
+          <w:noProof/>
+          <w:sz w:val="20"/>
+          <w:lang w:val="es-ES_tradnl"/>
+        </w:rPr>
+        <w:t>F</w:t>
+      </w:r>
+      <w:r>
+        <w:rPr>
+          <w:b/>
+          <w:noProof/>
+          <w:sz w:val="20"/>
+          <w:lang w:val="es-ES_tradnl"/>
+        </w:rPr>
+        <w:t xml:space="preserve">igura </w:t>
+      </w:r>
+      <w:r>
+        <w:rPr>
+          <w:b/>
+          <w:noProof/>
+          <w:sz w:val="20"/>
+          <w:lang w:val="es-ES_tradnl"/>
+        </w:rPr>
+        <w:t>6</w:t>
+      </w:r>
+    </w:p>
+    <w:p>
+      <w:pPr>
+        <w:rPr>
+          <w:lang w:val="es-ES_tradnl"/>
+        </w:rPr>
+      </w:pPr>
+      <w:r>
         <w:t xml:space="preserve">Para este último paso es necesario </w:t>
       </w:r>
       <w:r>
@@ -2623,6 +2901,7 @@
           <w:noProof/>
           <w:lang w:val="en-US"/>
         </w:rPr>
+        <w:lastRenderedPageBreak/>
         <w:drawing>
           <wp:inline distT="0" distB="0" distL="0" distR="0" wp14:anchorId="38918269" wp14:editId="35113324">
             <wp:extent cx="4524375" cy="1762125"/>
@@ -2639,7 +2918,7 @@
                     <pic:cNvPicPr/>
                   </pic:nvPicPr>
                   <pic:blipFill rotWithShape="1">
-                    <a:blip r:embed="rId21"/>
+                    <a:blip r:embed="rId23"/>
                     <a:srcRect l="19765" t="31584" r="32496" b="35344"/>
                     <a:stretch/>
                   </pic:blipFill>
@@ -2719,7 +2998,7 @@
                     <pic:cNvPicPr/>
                   </pic:nvPicPr>
                   <pic:blipFill rotWithShape="1">
-                    <a:blip r:embed="rId22"/>
+                    <a:blip r:embed="rId24"/>
                     <a:srcRect l="23618" t="31956" r="41876" b="13181"/>
                     <a:stretch/>
                   </pic:blipFill>
@@ -2860,7 +3139,7 @@
                     <pic:cNvPicPr/>
                   </pic:nvPicPr>
                   <pic:blipFill rotWithShape="1">
-                    <a:blip r:embed="rId23"/>
+                    <a:blip r:embed="rId25"/>
                     <a:srcRect l="19430" t="28306" r="42211" b="45772"/>
                     <a:stretch/>
                   </pic:blipFill>
@@ -2950,7 +3229,7 @@
       <w:pPr>
         <w:pStyle w:val="Ttulo2"/>
       </w:pPr>
-      <w:bookmarkStart w:id="27" w:name="_Toc447039021"/>
+      <w:bookmarkStart w:id="26" w:name="_Toc447039021"/>
       <w:r>
         <w:lastRenderedPageBreak/>
         <w:t>Generación de</w:t>
@@ -2968,7 +3247,7 @@
       <w:r>
         <w:t>msi</w:t>
       </w:r>
-      <w:bookmarkEnd w:id="27"/>
+      <w:bookmarkEnd w:id="26"/>
       <w:proofErr w:type="spellEnd"/>
     </w:p>
     <w:p>
@@ -3257,7 +3536,7 @@
                     <pic:cNvPicPr/>
                   </pic:nvPicPr>
                   <pic:blipFill rotWithShape="1">
-                    <a:blip r:embed="rId24"/>
+                    <a:blip r:embed="rId26"/>
                     <a:srcRect l="19765" t="31286" r="38693" b="41004"/>
                     <a:stretch/>
                   </pic:blipFill>
@@ -3462,7 +3741,7 @@
                     <pic:cNvPicPr/>
                   </pic:nvPicPr>
                   <pic:blipFill rotWithShape="1">
-                    <a:blip r:embed="rId25"/>
+                    <a:blip r:embed="rId27"/>
                     <a:srcRect l="19095" t="28604" r="41374" b="48751"/>
                     <a:stretch/>
                   </pic:blipFill>
@@ -3739,7 +4018,7 @@
                     <pic:cNvPicPr/>
                   </pic:nvPicPr>
                   <pic:blipFill rotWithShape="1">
-                    <a:blip r:embed="rId26"/>
+                    <a:blip r:embed="rId28"/>
                     <a:srcRect l="19263" t="24730" r="52088" b="20148"/>
                     <a:stretch/>
                   </pic:blipFill>
@@ -4235,7 +4514,7 @@
                     <pic:cNvPicPr/>
                   </pic:nvPicPr>
                   <pic:blipFill rotWithShape="1">
-                    <a:blip r:embed="rId27"/>
+                    <a:blip r:embed="rId29"/>
                     <a:srcRect l="18929" t="28604" r="47571" b="55902"/>
                     <a:stretch/>
                   </pic:blipFill>
@@ -4845,6 +5124,179 @@
     </w:p>
     <w:p>
       <w:pPr>
+        <w:rPr>
+          <w:rFonts w:ascii="Courier New" w:hAnsi="Courier New" w:cs="Courier New"/>
+          <w:color w:val="333333"/>
+          <w:szCs w:val="20"/>
+        </w:rPr>
+      </w:pPr>
+    </w:p>
+    <w:p>
+      <w:pPr>
+        <w:rPr>
+          <w:rFonts w:ascii="Courier New" w:hAnsi="Courier New" w:cs="Courier New"/>
+          <w:color w:val="333333"/>
+          <w:szCs w:val="20"/>
+        </w:rPr>
+      </w:pPr>
+    </w:p>
+    <w:p>
+      <w:pPr>
+        <w:rPr>
+          <w:rFonts w:ascii="Courier New" w:hAnsi="Courier New" w:cs="Courier New"/>
+          <w:color w:val="333333"/>
+          <w:szCs w:val="20"/>
+        </w:rPr>
+      </w:pPr>
+    </w:p>
+    <w:p>
+      <w:pPr>
+        <w:rPr>
+          <w:rFonts w:ascii="Courier New" w:hAnsi="Courier New" w:cs="Courier New"/>
+          <w:color w:val="333333"/>
+          <w:szCs w:val="20"/>
+        </w:rPr>
+      </w:pPr>
+    </w:p>
+    <w:p>
+      <w:pPr>
+        <w:rPr>
+          <w:rFonts w:ascii="Courier New" w:hAnsi="Courier New" w:cs="Courier New"/>
+          <w:color w:val="333333"/>
+          <w:szCs w:val="20"/>
+        </w:rPr>
+      </w:pPr>
+    </w:p>
+    <w:p>
+      <w:pPr>
+        <w:rPr>
+          <w:rFonts w:ascii="Courier New" w:hAnsi="Courier New" w:cs="Courier New"/>
+          <w:color w:val="333333"/>
+          <w:szCs w:val="20"/>
+        </w:rPr>
+      </w:pPr>
+    </w:p>
+    <w:p>
+      <w:pPr>
+        <w:rPr>
+          <w:rFonts w:ascii="Courier New" w:hAnsi="Courier New" w:cs="Courier New"/>
+          <w:color w:val="333333"/>
+          <w:szCs w:val="20"/>
+        </w:rPr>
+      </w:pPr>
+    </w:p>
+    <w:p>
+      <w:pPr>
+        <w:rPr>
+          <w:rFonts w:ascii="Courier New" w:hAnsi="Courier New" w:cs="Courier New"/>
+          <w:color w:val="333333"/>
+          <w:szCs w:val="20"/>
+        </w:rPr>
+      </w:pPr>
+    </w:p>
+    <w:p>
+      <w:pPr>
+        <w:rPr>
+          <w:rFonts w:ascii="Courier New" w:hAnsi="Courier New" w:cs="Courier New"/>
+          <w:color w:val="333333"/>
+          <w:szCs w:val="20"/>
+        </w:rPr>
+      </w:pPr>
+    </w:p>
+    <w:p>
+      <w:pPr>
+        <w:rPr>
+          <w:rFonts w:ascii="Courier New" w:hAnsi="Courier New" w:cs="Courier New"/>
+          <w:color w:val="333333"/>
+          <w:szCs w:val="20"/>
+        </w:rPr>
+      </w:pPr>
+    </w:p>
+    <w:p>
+      <w:pPr>
+        <w:rPr>
+          <w:rFonts w:ascii="Courier New" w:hAnsi="Courier New" w:cs="Courier New"/>
+          <w:color w:val="333333"/>
+          <w:szCs w:val="20"/>
+        </w:rPr>
+      </w:pPr>
+    </w:p>
+    <w:p>
+      <w:pPr>
+        <w:rPr>
+          <w:rFonts w:ascii="Courier New" w:hAnsi="Courier New" w:cs="Courier New"/>
+          <w:color w:val="333333"/>
+          <w:szCs w:val="20"/>
+        </w:rPr>
+      </w:pPr>
+    </w:p>
+    <w:p>
+      <w:pPr>
+        <w:rPr>
+          <w:rFonts w:ascii="Courier New" w:hAnsi="Courier New" w:cs="Courier New"/>
+          <w:color w:val="333333"/>
+          <w:szCs w:val="20"/>
+        </w:rPr>
+      </w:pPr>
+    </w:p>
+    <w:p>
+      <w:pPr>
+        <w:rPr>
+          <w:rFonts w:ascii="Courier New" w:hAnsi="Courier New" w:cs="Courier New"/>
+          <w:color w:val="333333"/>
+          <w:szCs w:val="20"/>
+        </w:rPr>
+      </w:pPr>
+    </w:p>
+    <w:p>
+      <w:pPr>
+        <w:rPr>
+          <w:rFonts w:ascii="Courier New" w:hAnsi="Courier New" w:cs="Courier New"/>
+          <w:color w:val="333333"/>
+          <w:szCs w:val="20"/>
+        </w:rPr>
+      </w:pPr>
+    </w:p>
+    <w:p>
+      <w:pPr>
+        <w:rPr>
+          <w:rFonts w:ascii="Courier New" w:hAnsi="Courier New" w:cs="Courier New"/>
+          <w:color w:val="333333"/>
+          <w:szCs w:val="20"/>
+        </w:rPr>
+      </w:pPr>
+    </w:p>
+    <w:p>
+      <w:pPr>
+        <w:rPr>
+          <w:rFonts w:ascii="Courier New" w:hAnsi="Courier New" w:cs="Courier New"/>
+          <w:color w:val="333333"/>
+          <w:szCs w:val="20"/>
+        </w:rPr>
+      </w:pPr>
+    </w:p>
+    <w:p>
+      <w:pPr>
+        <w:rPr>
+          <w:rFonts w:ascii="Courier New" w:hAnsi="Courier New" w:cs="Courier New"/>
+          <w:color w:val="333333"/>
+          <w:szCs w:val="20"/>
+        </w:rPr>
+      </w:pPr>
+    </w:p>
+    <w:p>
+      <w:pPr>
+        <w:rPr>
+          <w:rFonts w:ascii="Courier New" w:hAnsi="Courier New" w:cs="Courier New"/>
+          <w:color w:val="333333"/>
+          <w:szCs w:val="20"/>
+        </w:rPr>
+      </w:pPr>
+      <w:bookmarkStart w:id="27" w:name="_GoBack"/>
+      <w:bookmarkEnd w:id="27"/>
+    </w:p>
+    <w:p>
+      <w:pPr>
         <w:pBdr>
           <w:top w:val="single" w:sz="4" w:space="1" w:color="auto"/>
           <w:left w:val="single" w:sz="4" w:space="4" w:color="auto"/>
@@ -4893,7 +5345,7 @@
             <wp:extent cx="838200" cy="295275"/>
             <wp:effectExtent l="0" t="0" r="0" b="9525"/>
             <wp:docPr id="4" name="Imagen 4" descr="Creative Commons License">
-              <a:hlinkClick xmlns:a="http://schemas.openxmlformats.org/drawingml/2006/main" r:id="rId28"/>
+              <a:hlinkClick xmlns:a="http://schemas.openxmlformats.org/drawingml/2006/main" r:id="rId30"/>
             </wp:docPr>
             <wp:cNvGraphicFramePr>
               <a:graphicFrameLocks xmlns:a="http://schemas.openxmlformats.org/drawingml/2006/main" noChangeAspect="1"/>
@@ -4908,7 +5360,7 @@
                     </pic:cNvPicPr>
                   </pic:nvPicPr>
                   <pic:blipFill>
-                    <a:blip r:embed="rId29" r:link="rId30">
+                    <a:blip r:embed="rId31" r:link="rId32">
                       <a:extLst>
                         <a:ext uri="{28A0092B-C50C-407E-A947-70E740481C1C}">
                           <a14:useLocalDpi xmlns:a14="http://schemas.microsoft.com/office/drawing/2010/main" val="0"/>
@@ -5078,9 +5530,9 @@
       </w:pPr>
     </w:p>
     <w:sectPr>
-      <w:headerReference w:type="default" r:id="rId31"/>
-      <w:footerReference w:type="default" r:id="rId32"/>
-      <w:headerReference w:type="first" r:id="rId33"/>
+      <w:headerReference w:type="default" r:id="rId33"/>
+      <w:footerReference w:type="default" r:id="rId34"/>
+      <w:headerReference w:type="first" r:id="rId35"/>
       <w:pgSz w:w="11907" w:h="16839" w:code="9"/>
       <w:pgMar w:top="2892" w:right="1134" w:bottom="1418" w:left="1814" w:header="1531" w:footer="737" w:gutter="0"/>
       <w:cols w:space="708"/>
@@ -5153,7 +5605,7 @@
         <v:shape id="_x0000_i1026" type="#_x0000_t75" style="width:41.25pt;height:20.25pt" o:ole="">
           <v:imagedata r:id="rId1" o:title=""/>
         </v:shape>
-        <o:OLEObject Type="Embed" ProgID="PBrush" ShapeID="_x0000_i1026" DrawAspect="Content" ObjectID="_1523101403" r:id="rId2"/>
+        <o:OLEObject Type="Embed" ProgID="PBrush" ShapeID="_x0000_i1026" DrawAspect="Content" ObjectID="_1529839201" r:id="rId2"/>
       </w:object>
     </w:r>
     <w:r>
@@ -5172,7 +5624,7 @@
       <w:rPr>
         <w:noProof/>
       </w:rPr>
-      <w:t>5</w:t>
+      <w:t>9</w:t>
     </w:r>
     <w:r>
       <w:fldChar w:fldCharType="end"/>
@@ -5286,7 +5738,7 @@
               <v:shape id="_x0000_i1025" type="#_x0000_t75" style="width:60pt;height:33pt" o:ole="">
                 <v:imagedata r:id="rId1" o:title=""/>
               </v:shape>
-              <o:OLEObject Type="Embed" ProgID="PBrush" ShapeID="_x0000_i1025" DrawAspect="Content" ObjectID="_1523101402" r:id="rId2"/>
+              <o:OLEObject Type="Embed" ProgID="PBrush" ShapeID="_x0000_i1025" DrawAspect="Content" ObjectID="_1529839200" r:id="rId2"/>
             </w:object>
           </w:r>
         </w:p>
@@ -5478,7 +5930,7 @@
               <v:shape id="_x0000_i1027" type="#_x0000_t75" style="width:102pt;height:57pt" o:ole="">
                 <v:imagedata r:id="rId1" o:title=""/>
               </v:shape>
-              <o:OLEObject Type="Embed" ProgID="PBrush" ShapeID="_x0000_i1027" DrawAspect="Content" ObjectID="_1523101404" r:id="rId2"/>
+              <o:OLEObject Type="Embed" ProgID="PBrush" ShapeID="_x0000_i1027" DrawAspect="Content" ObjectID="_1529839202" r:id="rId2"/>
             </w:object>
           </w:r>
         </w:p>
@@ -9681,7 +10133,7 @@
 </file>
 
 <file path=customXml/itemProps1.xml><?xml version="1.0" encoding="utf-8"?>
-<ds:datastoreItem xmlns:ds="http://schemas.openxmlformats.org/officeDocument/2006/customXml" ds:itemID="{1159BF15-2C2F-4E07-B921-C0B4E0002555}">
+<ds:datastoreItem xmlns:ds="http://schemas.openxmlformats.org/officeDocument/2006/customXml" ds:itemID="{94AE6D79-EE34-4E0B-9D3E-F3A8FB1BCEE4}">
   <ds:schemaRefs>
     <ds:schemaRef ds:uri="http://schemas.openxmlformats.org/officeDocument/2006/bibliography"/>
   </ds:schemaRefs>
@@ -9689,7 +10141,7 @@
 </file>
 
 <file path=customXml/itemProps2.xml><?xml version="1.0" encoding="utf-8"?>
-<ds:datastoreItem xmlns:ds="http://schemas.openxmlformats.org/officeDocument/2006/customXml" ds:itemID="{7F547B4E-7D15-42C7-A74C-CC289CD58CA6}">
+<ds:datastoreItem xmlns:ds="http://schemas.openxmlformats.org/officeDocument/2006/customXml" ds:itemID="{27095749-1B18-454A-81D4-DA57ED57E988}">
   <ds:schemaRefs>
     <ds:schemaRef ds:uri="http://schemas.openxmlformats.org/officeDocument/2006/bibliography"/>
   </ds:schemaRefs>

</xml_diff>

<commit_message>
Se agrega un apartado indicando como se pueden firmar los instaladores.
</commit_message>
<xml_diff>
--- a/AF_Instalador Windows.docx
+++ b/AF_Instalador Windows.docx
@@ -61,6 +61,8 @@
         <w:pStyle w:val="TOC1"/>
       </w:pPr>
     </w:p>
+    <w:bookmarkStart w:id="0" w:name="_GoBack"/>
+    <w:bookmarkEnd w:id="0"/>
     <w:p>
       <w:pPr>
         <w:pStyle w:val="TOC1"/>
@@ -79,7 +81,7 @@
       <w:r>
         <w:fldChar w:fldCharType="separate"/>
       </w:r>
-      <w:hyperlink w:anchor="_Toc470689664" w:history="1">
+      <w:hyperlink w:anchor="_Toc472669382" w:history="1">
         <w:r>
           <w:rPr>
             <w:rStyle w:val="Hyperlink"/>
@@ -121,7 +123,7 @@
             <w:noProof/>
             <w:webHidden/>
           </w:rPr>
-          <w:instrText xml:space="preserve"> PAGEREF _Toc470689664 \h </w:instrText>
+          <w:instrText xml:space="preserve"> PAGEREF _Toc472669382 \h </w:instrText>
         </w:r>
         <w:r>
           <w:rPr>
@@ -161,7 +163,7 @@
           <w:lang w:eastAsia="es-ES"/>
         </w:rPr>
       </w:pPr>
-      <w:hyperlink w:anchor="_Toc470689665" w:history="1">
+      <w:hyperlink w:anchor="_Toc472669383" w:history="1">
         <w:r>
           <w:rPr>
             <w:rStyle w:val="Hyperlink"/>
@@ -203,7 +205,7 @@
             <w:noProof/>
             <w:webHidden/>
           </w:rPr>
-          <w:instrText xml:space="preserve"> PAGEREF _Toc470689665 \h </w:instrText>
+          <w:instrText xml:space="preserve"> PAGEREF _Toc472669383 \h </w:instrText>
         </w:r>
         <w:r>
           <w:rPr>
@@ -243,7 +245,7 @@
           <w:lang w:eastAsia="es-ES"/>
         </w:rPr>
       </w:pPr>
-      <w:hyperlink w:anchor="_Toc470689666" w:history="1">
+      <w:hyperlink w:anchor="_Toc472669384" w:history="1">
         <w:r>
           <w:rPr>
             <w:rStyle w:val="Hyperlink"/>
@@ -285,7 +287,7 @@
             <w:noProof/>
             <w:webHidden/>
           </w:rPr>
-          <w:instrText xml:space="preserve"> PAGEREF _Toc470689666 \h </w:instrText>
+          <w:instrText xml:space="preserve"> PAGEREF _Toc472669384 \h </w:instrText>
         </w:r>
         <w:r>
           <w:rPr>
@@ -329,7 +331,7 @@
           <w:lang w:eastAsia="es-ES"/>
         </w:rPr>
       </w:pPr>
-      <w:hyperlink w:anchor="_Toc470689667" w:history="1">
+      <w:hyperlink w:anchor="_Toc472669385" w:history="1">
         <w:r>
           <w:rPr>
             <w:rStyle w:val="Hyperlink"/>
@@ -371,7 +373,7 @@
             <w:noProof/>
             <w:webHidden/>
           </w:rPr>
-          <w:instrText xml:space="preserve"> PAGEREF _Toc470689667 \h </w:instrText>
+          <w:instrText xml:space="preserve"> PAGEREF _Toc472669385 \h </w:instrText>
         </w:r>
         <w:r>
           <w:rPr>
@@ -415,7 +417,7 @@
           <w:lang w:eastAsia="es-ES"/>
         </w:rPr>
       </w:pPr>
-      <w:hyperlink w:anchor="_Toc470689668" w:history="1">
+      <w:hyperlink w:anchor="_Toc472669386" w:history="1">
         <w:r>
           <w:rPr>
             <w:rStyle w:val="Hyperlink"/>
@@ -457,7 +459,7 @@
             <w:noProof/>
             <w:webHidden/>
           </w:rPr>
-          <w:instrText xml:space="preserve"> PAGEREF _Toc470689668 \h </w:instrText>
+          <w:instrText xml:space="preserve"> PAGEREF _Toc472669386 \h </w:instrText>
         </w:r>
         <w:r>
           <w:rPr>
@@ -501,7 +503,7 @@
           <w:lang w:eastAsia="es-ES"/>
         </w:rPr>
       </w:pPr>
-      <w:hyperlink w:anchor="_Toc470689669" w:history="1">
+      <w:hyperlink w:anchor="_Toc472669387" w:history="1">
         <w:r>
           <w:rPr>
             <w:rStyle w:val="Hyperlink"/>
@@ -543,7 +545,7 @@
             <w:noProof/>
             <w:webHidden/>
           </w:rPr>
-          <w:instrText xml:space="preserve"> PAGEREF _Toc470689669 \h </w:instrText>
+          <w:instrText xml:space="preserve"> PAGEREF _Toc472669387 \h </w:instrText>
         </w:r>
         <w:r>
           <w:rPr>
@@ -576,20 +578,24 @@
     </w:p>
     <w:p>
       <w:pPr>
-        <w:pStyle w:val="TOC1"/>
+        <w:pStyle w:val="TOC2"/>
+        <w:tabs>
+          <w:tab w:val="left" w:pos="660"/>
+          <w:tab w:val="right" w:leader="dot" w:pos="8949"/>
+        </w:tabs>
         <w:rPr>
           <w:rFonts w:eastAsiaTheme="minorEastAsia"/>
           <w:noProof/>
           <w:lang w:eastAsia="es-ES"/>
         </w:rPr>
       </w:pPr>
-      <w:hyperlink w:anchor="_Toc470689670" w:history="1">
+      <w:hyperlink w:anchor="_Toc472669388" w:history="1">
         <w:r>
           <w:rPr>
             <w:rStyle w:val="Hyperlink"/>
             <w:noProof/>
           </w:rPr>
-          <w:t>4</w:t>
+          <w:t>3.4</w:t>
         </w:r>
         <w:r>
           <w:rPr>
@@ -604,7 +610,7 @@
             <w:rStyle w:val="Hyperlink"/>
             <w:noProof/>
           </w:rPr>
-          <w:t>Cambio de versión</w:t>
+          <w:t>Firma de los instaladores</w:t>
         </w:r>
         <w:r>
           <w:rPr>
@@ -625,7 +631,89 @@
             <w:noProof/>
             <w:webHidden/>
           </w:rPr>
-          <w:instrText xml:space="preserve"> PAGEREF _Toc470689670 \h </w:instrText>
+          <w:instrText xml:space="preserve"> PAGEREF _Toc472669388 \h </w:instrText>
+        </w:r>
+        <w:r>
+          <w:rPr>
+            <w:noProof/>
+            <w:webHidden/>
+          </w:rPr>
+        </w:r>
+        <w:r>
+          <w:rPr>
+            <w:noProof/>
+            <w:webHidden/>
+          </w:rPr>
+          <w:fldChar w:fldCharType="separate"/>
+        </w:r>
+        <w:r>
+          <w:rPr>
+            <w:noProof/>
+            <w:webHidden/>
+          </w:rPr>
+          <w:t>12</w:t>
+        </w:r>
+        <w:r>
+          <w:rPr>
+            <w:noProof/>
+            <w:webHidden/>
+          </w:rPr>
+          <w:fldChar w:fldCharType="end"/>
+        </w:r>
+      </w:hyperlink>
+    </w:p>
+    <w:p>
+      <w:pPr>
+        <w:pStyle w:val="TOC1"/>
+        <w:rPr>
+          <w:rFonts w:eastAsiaTheme="minorEastAsia"/>
+          <w:noProof/>
+          <w:lang w:eastAsia="es-ES"/>
+        </w:rPr>
+      </w:pPr>
+      <w:hyperlink w:anchor="_Toc472669389" w:history="1">
+        <w:r>
+          <w:rPr>
+            <w:rStyle w:val="Hyperlink"/>
+            <w:noProof/>
+          </w:rPr>
+          <w:t>4</w:t>
+        </w:r>
+        <w:r>
+          <w:rPr>
+            <w:rFonts w:eastAsiaTheme="minorEastAsia"/>
+            <w:noProof/>
+            <w:lang w:eastAsia="es-ES"/>
+          </w:rPr>
+          <w:tab/>
+        </w:r>
+        <w:r>
+          <w:rPr>
+            <w:rStyle w:val="Hyperlink"/>
+            <w:noProof/>
+          </w:rPr>
+          <w:t>Cambio de versión</w:t>
+        </w:r>
+        <w:r>
+          <w:rPr>
+            <w:noProof/>
+            <w:webHidden/>
+          </w:rPr>
+          <w:tab/>
+        </w:r>
+        <w:r>
+          <w:rPr>
+            <w:noProof/>
+            <w:webHidden/>
+          </w:rPr>
+          <w:fldChar w:fldCharType="begin"/>
+        </w:r>
+        <w:r>
+          <w:rPr>
+            <w:noProof/>
+            <w:webHidden/>
+          </w:rPr>
+          <w:instrText xml:space="preserve"> PAGEREF _Toc472669389 \h </w:instrText>
         </w:r>
         <w:r>
           <w:rPr>
@@ -673,8 +761,6 @@
       <w:r>
         <w:br w:type="page"/>
       </w:r>
-      <w:bookmarkStart w:id="0" w:name="_GoBack"/>
-      <w:bookmarkEnd w:id="0"/>
     </w:p>
     <w:p>
       <w:pPr>
@@ -686,7 +772,7 @@
       <w:bookmarkStart w:id="4" w:name="_Toc429737795"/>
       <w:bookmarkStart w:id="5" w:name="_Toc441766819"/>
       <w:bookmarkStart w:id="6" w:name="_Toc442343767"/>
-      <w:bookmarkStart w:id="7" w:name="_Toc470689664"/>
+      <w:bookmarkStart w:id="7" w:name="_Toc472669382"/>
       <w:r>
         <w:lastRenderedPageBreak/>
         <w:t>Introducción</w:t>
@@ -783,17 +869,8 @@
           <w:b/>
           <w:u w:val="single"/>
         </w:rPr>
-        <w:t>ichero .</w:t>
-      </w:r>
-      <w:proofErr w:type="spellStart"/>
-      <w:r>
-        <w:rPr>
-          <w:b/>
-          <w:u w:val="single"/>
-        </w:rPr>
-        <w:t>exe</w:t>
-      </w:r>
-      <w:proofErr w:type="spellEnd"/>
+        <w:t>ichero .exe</w:t>
+      </w:r>
       <w:r>
         <w:rPr>
           <w:u w:val="single"/>
@@ -862,23 +939,7 @@
           <w:b/>
           <w:u w:val="single"/>
         </w:rPr>
-        <w:t>.</w:t>
-      </w:r>
-      <w:proofErr w:type="spellStart"/>
-      <w:r>
-        <w:rPr>
-          <w:b/>
-          <w:u w:val="single"/>
-        </w:rPr>
-        <w:t>msi</w:t>
-      </w:r>
-      <w:proofErr w:type="spellEnd"/>
-      <w:r>
-        <w:rPr>
-          <w:b/>
-          <w:u w:val="single"/>
-        </w:rPr>
-        <w:t>:</w:t>
+        <w:t>.msi:</w:t>
       </w:r>
       <w:r>
         <w:t xml:space="preserve"> </w:t>
@@ -939,7 +1000,7 @@
       <w:bookmarkStart w:id="11" w:name="_Toc429737797"/>
       <w:bookmarkStart w:id="12" w:name="_Toc441766821"/>
       <w:bookmarkStart w:id="13" w:name="_Toc442343769"/>
-      <w:bookmarkStart w:id="14" w:name="_Toc470689665"/>
+      <w:bookmarkStart w:id="14" w:name="_Toc472669383"/>
       <w:r>
         <w:lastRenderedPageBreak/>
         <w:t>Requisitos mínimos</w:t>
@@ -1034,35 +1095,7 @@
         <w:rPr>
           <w:lang w:val="fr-FR"/>
         </w:rPr>
-        <w:t xml:space="preserve">Java SE </w:t>
-      </w:r>
-      <w:proofErr w:type="spellStart"/>
-      <w:r>
-        <w:rPr>
-          <w:lang w:val="fr-FR"/>
-        </w:rPr>
-        <w:t>Runtime</w:t>
-      </w:r>
-      <w:proofErr w:type="spellEnd"/>
-      <w:r>
-        <w:rPr>
-          <w:lang w:val="fr-FR"/>
-        </w:rPr>
-        <w:t xml:space="preserve"> </w:t>
-      </w:r>
-      <w:proofErr w:type="spellStart"/>
-      <w:r>
-        <w:rPr>
-          <w:lang w:val="fr-FR"/>
-        </w:rPr>
-        <w:t>Environment</w:t>
-      </w:r>
-      <w:proofErr w:type="spellEnd"/>
-      <w:r>
-        <w:rPr>
-          <w:lang w:val="fr-FR"/>
-        </w:rPr>
-        <w:t xml:space="preserve"> 8</w:t>
+        <w:t>Java SE Runtime Environment 8</w:t>
       </w:r>
       <w:r>
         <w:rPr>
@@ -1206,35 +1239,7 @@
         <w:rPr>
           <w:lang w:val="es-ES_tradnl"/>
         </w:rPr>
-        <w:t xml:space="preserve">NSIS </w:t>
-      </w:r>
-      <w:proofErr w:type="spellStart"/>
-      <w:r>
-        <w:rPr>
-          <w:lang w:val="es-ES_tradnl"/>
-        </w:rPr>
-        <w:t>NsProcess</w:t>
-      </w:r>
-      <w:proofErr w:type="spellEnd"/>
-      <w:r>
-        <w:rPr>
-          <w:lang w:val="es-ES_tradnl"/>
-        </w:rPr>
-        <w:t xml:space="preserve"> </w:t>
-      </w:r>
-      <w:proofErr w:type="spellStart"/>
-      <w:r>
-        <w:rPr>
-          <w:lang w:val="es-ES_tradnl"/>
-        </w:rPr>
-        <w:t>Plugin</w:t>
-      </w:r>
-      <w:proofErr w:type="spellEnd"/>
-      <w:r>
-        <w:rPr>
-          <w:lang w:val="es-ES_tradnl"/>
-        </w:rPr>
-        <w:t xml:space="preserve"> (</w:t>
+        <w:t>NSIS NsProcess Plugin (</w:t>
       </w:r>
       <w:hyperlink r:id="rId13" w:history="1">
         <w:r>
@@ -1255,35 +1260,7 @@
         <w:rPr>
           <w:lang w:val="es-ES_tradnl"/>
         </w:rPr>
-        <w:t>incluyendo los ficheros .</w:t>
-      </w:r>
-      <w:proofErr w:type="spellStart"/>
-      <w:r>
-        <w:rPr>
-          <w:lang w:val="es-ES_tradnl"/>
-        </w:rPr>
-        <w:t>nsh</w:t>
-      </w:r>
-      <w:proofErr w:type="spellEnd"/>
-      <w:r>
-        <w:rPr>
-          <w:lang w:val="es-ES_tradnl"/>
-        </w:rPr>
-        <w:t xml:space="preserve"> y .</w:t>
-      </w:r>
-      <w:proofErr w:type="spellStart"/>
-      <w:r>
-        <w:rPr>
-          <w:lang w:val="es-ES_tradnl"/>
-        </w:rPr>
-        <w:t>dll</w:t>
-      </w:r>
-      <w:proofErr w:type="spellEnd"/>
-      <w:r>
-        <w:rPr>
-          <w:lang w:val="es-ES_tradnl"/>
-        </w:rPr>
-        <w:t xml:space="preserve"> </w:t>
+        <w:t xml:space="preserve">incluyendo los ficheros .nsh y .dll </w:t>
       </w:r>
       <w:r>
         <w:rPr>
@@ -1386,9 +1363,8 @@
           <w:lang w:val="es-ES_tradnl"/>
         </w:rPr>
         <w:br/>
-        <w:t xml:space="preserve">├── </w:t>
-      </w:r>
-      <w:proofErr w:type="spellStart"/>
+        <w:t>├── Includes/</w:t>
+      </w:r>
       <w:r>
         <w:rPr>
           <w:rFonts w:ascii="Courier New" w:eastAsia="Times New Roman" w:hAnsi="Courier New" w:cs="Courier New"/>
@@ -1399,9 +1375,9 @@
           <w:shd w:val="clear" w:color="auto" w:fill="EFF0F1"/>
           <w:lang w:val="es-ES_tradnl"/>
         </w:rPr>
-        <w:t>Includes</w:t>
-      </w:r>
-      <w:proofErr w:type="spellEnd"/>
+        <w:br/>
+        <w:t>│   └── nsProcess.nsh</w:t>
+      </w:r>
       <w:r>
         <w:rPr>
           <w:rFonts w:ascii="Courier New" w:eastAsia="Times New Roman" w:hAnsi="Courier New" w:cs="Courier New"/>
@@ -1412,73 +1388,8 @@
           <w:shd w:val="clear" w:color="auto" w:fill="EFF0F1"/>
           <w:lang w:val="es-ES_tradnl"/>
         </w:rPr>
-        <w:t>/</w:t>
-      </w:r>
-      <w:r>
-        <w:rPr>
-          <w:rFonts w:ascii="Courier New" w:eastAsia="Times New Roman" w:hAnsi="Courier New" w:cs="Courier New"/>
-          <w:color w:val="242729"/>
-          <w:sz w:val="20"/>
-          <w:szCs w:val="20"/>
-          <w:bdr w:val="none" w:sz="0" w:space="0" w:color="auto" w:frame="1"/>
-          <w:shd w:val="clear" w:color="auto" w:fill="EFF0F1"/>
-          <w:lang w:val="es-ES_tradnl"/>
-        </w:rPr>
         <w:br/>
-        <w:t xml:space="preserve">│   └── </w:t>
-      </w:r>
-      <w:proofErr w:type="spellStart"/>
-      <w:r>
-        <w:rPr>
-          <w:rFonts w:ascii="Courier New" w:eastAsia="Times New Roman" w:hAnsi="Courier New" w:cs="Courier New"/>
-          <w:color w:val="242729"/>
-          <w:sz w:val="20"/>
-          <w:szCs w:val="20"/>
-          <w:bdr w:val="none" w:sz="0" w:space="0" w:color="auto" w:frame="1"/>
-          <w:shd w:val="clear" w:color="auto" w:fill="EFF0F1"/>
-          <w:lang w:val="es-ES_tradnl"/>
-        </w:rPr>
-        <w:t>nsProcess.nsh</w:t>
-      </w:r>
-      <w:proofErr w:type="spellEnd"/>
-      <w:r>
-        <w:rPr>
-          <w:rFonts w:ascii="Courier New" w:eastAsia="Times New Roman" w:hAnsi="Courier New" w:cs="Courier New"/>
-          <w:color w:val="242729"/>
-          <w:sz w:val="20"/>
-          <w:szCs w:val="20"/>
-          <w:bdr w:val="none" w:sz="0" w:space="0" w:color="auto" w:frame="1"/>
-          <w:shd w:val="clear" w:color="auto" w:fill="EFF0F1"/>
-          <w:lang w:val="es-ES_tradnl"/>
-        </w:rPr>
-        <w:br/>
-        <w:t xml:space="preserve">└── </w:t>
-      </w:r>
-      <w:proofErr w:type="spellStart"/>
-      <w:r>
-        <w:rPr>
-          <w:rFonts w:ascii="Courier New" w:eastAsia="Times New Roman" w:hAnsi="Courier New" w:cs="Courier New"/>
-          <w:color w:val="242729"/>
-          <w:sz w:val="20"/>
-          <w:szCs w:val="20"/>
-          <w:bdr w:val="none" w:sz="0" w:space="0" w:color="auto" w:frame="1"/>
-          <w:shd w:val="clear" w:color="auto" w:fill="EFF0F1"/>
-          <w:lang w:val="es-ES_tradnl"/>
-        </w:rPr>
-        <w:t>Plugins</w:t>
-      </w:r>
-      <w:proofErr w:type="spellEnd"/>
-      <w:r>
-        <w:rPr>
-          <w:rFonts w:ascii="Courier New" w:eastAsia="Times New Roman" w:hAnsi="Courier New" w:cs="Courier New"/>
-          <w:color w:val="242729"/>
-          <w:sz w:val="20"/>
-          <w:szCs w:val="20"/>
-          <w:bdr w:val="none" w:sz="0" w:space="0" w:color="auto" w:frame="1"/>
-          <w:shd w:val="clear" w:color="auto" w:fill="EFF0F1"/>
-          <w:lang w:val="es-ES_tradnl"/>
-        </w:rPr>
-        <w:t>/</w:t>
+        <w:t>└── Plugins/</w:t>
       </w:r>
       <w:r>
         <w:rPr>
@@ -1552,9 +1463,8 @@
           <w:lang w:val="es-ES_tradnl"/>
         </w:rPr>
         <w:br/>
-        <w:t xml:space="preserve">├── </w:t>
-      </w:r>
-      <w:proofErr w:type="spellStart"/>
+        <w:t>├── Includes/</w:t>
+      </w:r>
       <w:r>
         <w:rPr>
           <w:rFonts w:ascii="Courier New" w:eastAsia="Times New Roman" w:hAnsi="Courier New" w:cs="Courier New"/>
@@ -1565,9 +1475,9 @@
           <w:shd w:val="clear" w:color="auto" w:fill="EFF0F1"/>
           <w:lang w:val="es-ES_tradnl"/>
         </w:rPr>
-        <w:t>Includes</w:t>
-      </w:r>
-      <w:proofErr w:type="spellEnd"/>
+        <w:br/>
+        <w:t>│   └── nsProcess.nsh</w:t>
+      </w:r>
       <w:r>
         <w:rPr>
           <w:rFonts w:ascii="Courier New" w:eastAsia="Times New Roman" w:hAnsi="Courier New" w:cs="Courier New"/>
@@ -1578,73 +1488,8 @@
           <w:shd w:val="clear" w:color="auto" w:fill="EFF0F1"/>
           <w:lang w:val="es-ES_tradnl"/>
         </w:rPr>
-        <w:t>/</w:t>
-      </w:r>
-      <w:r>
-        <w:rPr>
-          <w:rFonts w:ascii="Courier New" w:eastAsia="Times New Roman" w:hAnsi="Courier New" w:cs="Courier New"/>
-          <w:color w:val="242729"/>
-          <w:sz w:val="20"/>
-          <w:szCs w:val="20"/>
-          <w:bdr w:val="none" w:sz="0" w:space="0" w:color="auto" w:frame="1"/>
-          <w:shd w:val="clear" w:color="auto" w:fill="EFF0F1"/>
-          <w:lang w:val="es-ES_tradnl"/>
-        </w:rPr>
         <w:br/>
-        <w:t xml:space="preserve">│   └── </w:t>
-      </w:r>
-      <w:proofErr w:type="spellStart"/>
-      <w:r>
-        <w:rPr>
-          <w:rFonts w:ascii="Courier New" w:eastAsia="Times New Roman" w:hAnsi="Courier New" w:cs="Courier New"/>
-          <w:color w:val="242729"/>
-          <w:sz w:val="20"/>
-          <w:szCs w:val="20"/>
-          <w:bdr w:val="none" w:sz="0" w:space="0" w:color="auto" w:frame="1"/>
-          <w:shd w:val="clear" w:color="auto" w:fill="EFF0F1"/>
-          <w:lang w:val="es-ES_tradnl"/>
-        </w:rPr>
-        <w:t>nsProcess.nsh</w:t>
-      </w:r>
-      <w:proofErr w:type="spellEnd"/>
-      <w:r>
-        <w:rPr>
-          <w:rFonts w:ascii="Courier New" w:eastAsia="Times New Roman" w:hAnsi="Courier New" w:cs="Courier New"/>
-          <w:color w:val="242729"/>
-          <w:sz w:val="20"/>
-          <w:szCs w:val="20"/>
-          <w:bdr w:val="none" w:sz="0" w:space="0" w:color="auto" w:frame="1"/>
-          <w:shd w:val="clear" w:color="auto" w:fill="EFF0F1"/>
-          <w:lang w:val="es-ES_tradnl"/>
-        </w:rPr>
-        <w:br/>
-        <w:t xml:space="preserve">└── </w:t>
-      </w:r>
-      <w:proofErr w:type="spellStart"/>
-      <w:r>
-        <w:rPr>
-          <w:rFonts w:ascii="Courier New" w:eastAsia="Times New Roman" w:hAnsi="Courier New" w:cs="Courier New"/>
-          <w:color w:val="242729"/>
-          <w:sz w:val="20"/>
-          <w:szCs w:val="20"/>
-          <w:bdr w:val="none" w:sz="0" w:space="0" w:color="auto" w:frame="1"/>
-          <w:shd w:val="clear" w:color="auto" w:fill="EFF0F1"/>
-          <w:lang w:val="es-ES_tradnl"/>
-        </w:rPr>
-        <w:t>Plugins</w:t>
-      </w:r>
-      <w:proofErr w:type="spellEnd"/>
-      <w:r>
-        <w:rPr>
-          <w:rFonts w:ascii="Courier New" w:eastAsia="Times New Roman" w:hAnsi="Courier New" w:cs="Courier New"/>
-          <w:color w:val="242729"/>
-          <w:sz w:val="20"/>
-          <w:szCs w:val="20"/>
-          <w:bdr w:val="none" w:sz="0" w:space="0" w:color="auto" w:frame="1"/>
-          <w:shd w:val="clear" w:color="auto" w:fill="EFF0F1"/>
-          <w:lang w:val="es-ES_tradnl"/>
-        </w:rPr>
-        <w:t>/</w:t>
+        <w:t>└── Plugins/</w:t>
       </w:r>
       <w:r>
         <w:rPr>
@@ -1724,7 +1569,7 @@
       <w:bookmarkStart w:id="22" w:name="_Toc424848873"/>
       <w:bookmarkStart w:id="23" w:name="_Toc425144394"/>
       <w:bookmarkStart w:id="24" w:name="_Toc429737801"/>
-      <w:bookmarkStart w:id="25" w:name="_Toc470689666"/>
+      <w:bookmarkStart w:id="25" w:name="_Toc472669384"/>
       <w:r>
         <w:lastRenderedPageBreak/>
         <w:t>Proceso de generación</w:t>
@@ -1740,32 +1585,7 @@
     </w:p>
     <w:p>
       <w:r>
-        <w:t>Para la generación del instalador de AutoFirma, primeramente será necesario construir a partir de sus fuentes los binarios que deberá instalar.</w:t>
-      </w:r>
-      <w:r>
-        <w:t xml:space="preserve"> Puede descargarse </w:t>
-      </w:r>
-      <w:r>
-        <w:t xml:space="preserve">el </w:t>
-      </w:r>
-      <w:proofErr w:type="spellStart"/>
-      <w:r>
-        <w:t>códio</w:t>
-      </w:r>
-      <w:proofErr w:type="spellEnd"/>
-      <w:r>
-        <w:t xml:space="preserve"> fuente de la versión oficial del Cliente @firma </w:t>
-      </w:r>
-      <w:r>
-        <w:t xml:space="preserve">esta desde </w:t>
-      </w:r>
-      <w:proofErr w:type="spellStart"/>
-      <w:r>
-        <w:t>GitHub</w:t>
-      </w:r>
-      <w:proofErr w:type="spellEnd"/>
-      <w:r>
-        <w:t>.</w:t>
+        <w:t>Para la generación del instalador de AutoFirma, primeramente será necesario construir a partir de sus fuentes los binarios que deberá instalar. Puede descargarse el códio fuente de la versión oficial del Cliente @firma esta desde GitHub.</w:t>
       </w:r>
     </w:p>
     <w:p>
@@ -1823,15 +1643,7 @@
         </w:numPr>
       </w:pPr>
       <w:r>
-        <w:t xml:space="preserve">Proyecto Java de driver de </w:t>
-      </w:r>
-      <w:proofErr w:type="spellStart"/>
-      <w:r>
-        <w:t>DNIe</w:t>
-      </w:r>
-      <w:proofErr w:type="spellEnd"/>
-      <w:r>
-        <w:t>.</w:t>
+        <w:t>Proyecto Java de driver de DNIe.</w:t>
       </w:r>
     </w:p>
     <w:p>
@@ -1868,7 +1680,7 @@
         <w:pStyle w:val="Heading2"/>
       </w:pPr>
       <w:bookmarkStart w:id="26" w:name="_Toc462933732"/>
-      <w:bookmarkStart w:id="27" w:name="_Toc470689667"/>
+      <w:bookmarkStart w:id="27" w:name="_Toc472669385"/>
       <w:r>
         <w:t>Preparación del entorno</w:t>
       </w:r>
@@ -1888,21 +1700,7 @@
         <w:rPr>
           <w:b/>
         </w:rPr>
-        <w:t>afirma-simple-</w:t>
-      </w:r>
-      <w:proofErr w:type="spellStart"/>
-      <w:r>
-        <w:rPr>
-          <w:b/>
-        </w:rPr>
-        <w:t>installer</w:t>
-      </w:r>
-      <w:proofErr w:type="spellEnd"/>
-      <w:r>
-        <w:rPr>
-          <w:b/>
-        </w:rPr>
-        <w:t xml:space="preserve"> </w:t>
+        <w:t xml:space="preserve">afirma-simple-installer </w:t>
       </w:r>
       <w:r>
         <w:t xml:space="preserve"> se deben añadir:</w:t>
@@ -1917,15 +1715,7 @@
         </w:numPr>
       </w:pPr>
       <w:r>
-        <w:t>java32: Directorio dentro del que se copiará el directorio “</w:t>
-      </w:r>
-      <w:proofErr w:type="spellStart"/>
-      <w:r>
-        <w:t>jre</w:t>
-      </w:r>
-      <w:proofErr w:type="spellEnd"/>
-      <w:r>
-        <w:t>” de la JRE 8 de 32 bits que se desee instalar junto con la aplicación.</w:t>
+        <w:t>java32: Directorio dentro del que se copiará el directorio “jre” de la JRE 8 de 32 bits que se desee instalar junto con la aplicación.</w:t>
       </w:r>
     </w:p>
     <w:p>
@@ -1937,15 +1727,7 @@
         </w:numPr>
       </w:pPr>
       <w:r>
-        <w:t>java64: Directorio dentro del que se copiará el directorio “</w:t>
-      </w:r>
-      <w:proofErr w:type="spellStart"/>
-      <w:r>
-        <w:t>jre</w:t>
-      </w:r>
-      <w:proofErr w:type="spellEnd"/>
-      <w:r>
-        <w:t>” de la JRE 8 de 64 bits que se desee instalar junto con la aplicación.</w:t>
+        <w:t>java64: Directorio dentro del que se copiará el directorio “jre” de la JRE 8 de 64 bits que se desee instalar junto con la aplicación.</w:t>
       </w:r>
     </w:p>
     <w:p>
@@ -2011,7 +1793,7 @@
       <w:pPr>
         <w:pStyle w:val="Heading2"/>
       </w:pPr>
-      <w:bookmarkStart w:id="28" w:name="_Toc470689668"/>
+      <w:bookmarkStart w:id="28" w:name="_Toc472669386"/>
       <w:r>
         <w:t>Generación de</w:t>
       </w:r>
@@ -2021,12 +1803,10 @@
       <w:r>
         <w:t xml:space="preserve"> instalador .</w:t>
       </w:r>
-      <w:proofErr w:type="spellStart"/>
       <w:r>
         <w:t>exe</w:t>
       </w:r>
       <w:bookmarkEnd w:id="28"/>
-      <w:proofErr w:type="spellEnd"/>
     </w:p>
     <w:p>
       <w:r>
@@ -2054,65 +1834,44 @@
           <w:lang w:val="en-US"/>
         </w:rPr>
       </w:pPr>
-      <w:proofErr w:type="spellStart"/>
-      <w:proofErr w:type="gramStart"/>
       <w:r>
         <w:rPr>
           <w:rFonts w:ascii="Courier New" w:hAnsi="Courier New" w:cs="Courier New"/>
           <w:lang w:val="en-US"/>
         </w:rPr>
-        <w:t>mvn</w:t>
-      </w:r>
-      <w:proofErr w:type="spellEnd"/>
-      <w:proofErr w:type="gramEnd"/>
+        <w:t xml:space="preserve">mvn clean install </w:t>
+      </w:r>
       <w:r>
         <w:rPr>
           <w:rFonts w:ascii="Courier New" w:hAnsi="Courier New" w:cs="Courier New"/>
           <w:lang w:val="en-US"/>
         </w:rPr>
-        <w:t xml:space="preserve"> clean install </w:t>
+        <w:t>–</w:t>
       </w:r>
       <w:r>
         <w:rPr>
           <w:rFonts w:ascii="Courier New" w:hAnsi="Courier New" w:cs="Courier New"/>
           <w:lang w:val="en-US"/>
         </w:rPr>
-        <w:t>–</w:t>
-      </w:r>
-      <w:proofErr w:type="spellStart"/>
+        <w:t>D</w:t>
+      </w:r>
       <w:r>
         <w:rPr>
           <w:rFonts w:ascii="Courier New" w:hAnsi="Courier New" w:cs="Courier New"/>
           <w:lang w:val="en-US"/>
         </w:rPr>
-        <w:t>D</w:t>
-      </w:r>
-      <w:r>
-        <w:rPr>
-          <w:rFonts w:ascii="Courier New" w:hAnsi="Courier New" w:cs="Courier New"/>
+        <w:t>mvn.skip.tests</w:t>
+      </w:r>
+      <w:r>
+        <w:rPr>
           <w:lang w:val="en-US"/>
         </w:rPr>
-        <w:t>mvn.skip.tests</w:t>
-      </w:r>
-      <w:proofErr w:type="spellEnd"/>
-      <w:r>
-        <w:rPr>
-          <w:lang w:val="en-US"/>
-        </w:rPr>
         <w:t xml:space="preserve"> </w:t>
       </w:r>
     </w:p>
     <w:p>
       <w:r>
-        <w:t xml:space="preserve">El orden de </w:t>
-      </w:r>
-      <w:proofErr w:type="spellStart"/>
-      <w:r>
-        <w:t>ejecutción</w:t>
-      </w:r>
-      <w:proofErr w:type="spellEnd"/>
-      <w:r>
-        <w:t xml:space="preserve"> debe ser:</w:t>
+        <w:t>El orden de ejecutción debe ser:</w:t>
       </w:r>
     </w:p>
     <w:p>
@@ -2124,13 +1883,8 @@
         </w:numPr>
       </w:pPr>
       <w:r>
-        <w:t xml:space="preserve">Proyecto </w:t>
-      </w:r>
-      <w:proofErr w:type="spellStart"/>
-      <w:r>
-        <w:t>clienteafirma-external</w:t>
-      </w:r>
-      <w:proofErr w:type="spellEnd"/>
+        <w:t>Proyecto clienteafirma-external</w:t>
+      </w:r>
     </w:p>
     <w:p>
       <w:pPr>
@@ -2141,13 +1895,8 @@
         </w:numPr>
       </w:pPr>
       <w:r>
-        <w:t xml:space="preserve">Proyecto </w:t>
-      </w:r>
-      <w:proofErr w:type="spellStart"/>
-      <w:r>
-        <w:t>jmulticard</w:t>
-      </w:r>
-      <w:proofErr w:type="spellEnd"/>
+        <w:t>Proyecto jmulticard</w:t>
+      </w:r>
     </w:p>
     <w:p>
       <w:pPr>
@@ -2158,13 +1907,8 @@
         </w:numPr>
       </w:pPr>
       <w:r>
-        <w:t xml:space="preserve">Proyecto </w:t>
-      </w:r>
-      <w:proofErr w:type="spellStart"/>
-      <w:r>
-        <w:t>clienteafirma</w:t>
-      </w:r>
-      <w:proofErr w:type="spellEnd"/>
+        <w:t>Proyecto clienteafirma</w:t>
+      </w:r>
     </w:p>
     <w:p>
       <w:r>
@@ -2228,88 +1972,40 @@
           <w:b/>
           <w:u w:val="single"/>
         </w:rPr>
-        <w:t>afirma-</w:t>
-      </w:r>
-      <w:proofErr w:type="spellStart"/>
+        <w:t>afirma-ui-simple-configurator:</w:t>
+      </w:r>
+      <w:r>
+        <w:t xml:space="preserve"> Genera </w:t>
+      </w:r>
+      <w:r>
+        <w:rPr>
+          <w:u w:val="single"/>
+        </w:rPr>
+        <w:t>afirm</w:t>
+      </w:r>
+      <w:r>
+        <w:rPr>
+          <w:u w:val="single"/>
+        </w:rPr>
+        <w:t>a-ui-simpleafirma-configurator-X.X.X</w:t>
+      </w:r>
+      <w:r>
+        <w:rPr>
+          <w:u w:val="single"/>
+        </w:rPr>
+        <w:t>-SNAPSHOT.jar</w:t>
+      </w:r>
+    </w:p>
+    <w:p>
+      <w:r>
+        <w:t xml:space="preserve">Una vez generados estos JAR se renombrarán como “AutoFirma.jar” y “AutoFirmaConfigurador.jar”, respectivamente, y se copiarán al directorio del módulo </w:t>
+      </w:r>
       <w:r>
         <w:rPr>
           <w:b/>
-          <w:u w:val="single"/>
-        </w:rPr>
-        <w:t>ui</w:t>
-      </w:r>
-      <w:proofErr w:type="spellEnd"/>
-      <w:r>
-        <w:rPr>
-          <w:b/>
-          <w:u w:val="single"/>
-        </w:rPr>
-        <w:t>-simple-</w:t>
-      </w:r>
-      <w:proofErr w:type="spellStart"/>
-      <w:r>
-        <w:rPr>
-          <w:b/>
-          <w:u w:val="single"/>
-        </w:rPr>
-        <w:t>configurator</w:t>
-      </w:r>
-      <w:proofErr w:type="spellEnd"/>
-      <w:r>
-        <w:rPr>
-          <w:b/>
-          <w:u w:val="single"/>
-        </w:rPr>
-        <w:t>:</w:t>
-      </w:r>
-      <w:r>
-        <w:t xml:space="preserve"> Genera </w:t>
-      </w:r>
-      <w:r>
-        <w:rPr>
-          <w:u w:val="single"/>
-        </w:rPr>
-        <w:t>afirm</w:t>
-      </w:r>
-      <w:r>
-        <w:rPr>
-          <w:u w:val="single"/>
-        </w:rPr>
-        <w:t>a-ui-simpleafirma-configurator-X.X.X</w:t>
-      </w:r>
-      <w:r>
-        <w:rPr>
-          <w:u w:val="single"/>
-        </w:rPr>
-        <w:t>-SNAPSHOT.jar</w:t>
-      </w:r>
-    </w:p>
-    <w:p>
-      <w:r>
-        <w:t xml:space="preserve">Una vez generados estos JAR se </w:t>
-      </w:r>
-      <w:proofErr w:type="gramStart"/>
-      <w:r>
-        <w:t>renombrarán</w:t>
-      </w:r>
-      <w:proofErr w:type="gramEnd"/>
-      <w:r>
-        <w:t xml:space="preserve"> como “AutoFirma.jar” y “AutoFirmaConfigurador.jar”, respectivamente, y se copiarán al directorio del módulo </w:t>
-      </w:r>
-      <w:r>
-        <w:rPr>
-          <w:b/>
-        </w:rPr>
-        <w:t>afirma-simple-</w:t>
-      </w:r>
-      <w:proofErr w:type="spellStart"/>
-      <w:r>
-        <w:rPr>
-          <w:b/>
-        </w:rPr>
-        <w:t>installer</w:t>
-      </w:r>
-      <w:proofErr w:type="spellEnd"/>
+        </w:rPr>
+        <w:t>afirma-simple-installer</w:t>
+      </w:r>
     </w:p>
     <w:p>
       <w:pPr>
@@ -2385,23 +2081,7 @@
         <w:t>fichero de configuración en cuestión</w:t>
       </w:r>
       <w:r>
-        <w:t xml:space="preserve"> y se hace pincha en “</w:t>
-      </w:r>
-      <w:proofErr w:type="spellStart"/>
-      <w:r>
-        <w:t>Build</w:t>
-      </w:r>
-      <w:proofErr w:type="spellEnd"/>
-      <w:r>
-        <w:t xml:space="preserve"> </w:t>
-      </w:r>
-      <w:proofErr w:type="spellStart"/>
-      <w:r>
-        <w:t>wrapper</w:t>
-      </w:r>
-      <w:proofErr w:type="spellEnd"/>
-      <w:r>
-        <w:t>”</w:t>
+        <w:t xml:space="preserve"> y se hace pincha en “Build wrapper”</w:t>
       </w:r>
       <w:r>
         <w:t xml:space="preserve"> </w:t>
@@ -2741,16 +2421,8 @@
         <w:rPr>
           <w:u w:val="single"/>
         </w:rPr>
-        <w:t>.</w:t>
-      </w:r>
-      <w:proofErr w:type="spellStart"/>
-      <w:r>
-        <w:rPr>
-          <w:u w:val="single"/>
-        </w:rPr>
-        <w:t>nsi</w:t>
-      </w:r>
-      <w:proofErr w:type="spellEnd"/>
+        <w:t>.nsi</w:t>
+      </w:r>
       <w:r>
         <w:t xml:space="preserve"> y pulsa en la opción “Compile NSIS Script” (Figura 3). Este proceso generará en el mismo directorio el instalador </w:t>
       </w:r>
@@ -3032,14 +2704,12 @@
       <w:r>
         <w:t xml:space="preserve"> </w:t>
       </w:r>
-      <w:proofErr w:type="spellStart"/>
       <w:r>
         <w:rPr>
           <w:u w:val="single"/>
         </w:rPr>
         <w:t>AutoFirma_sign.pfx</w:t>
       </w:r>
-      <w:proofErr w:type="spellEnd"/>
       <w:r>
         <w:t xml:space="preserve">.  </w:t>
       </w:r>
@@ -3141,7 +2811,7 @@
       <w:pPr>
         <w:pStyle w:val="Heading2"/>
       </w:pPr>
-      <w:bookmarkStart w:id="29" w:name="_Toc470689669"/>
+      <w:bookmarkStart w:id="29" w:name="_Toc472669387"/>
       <w:r>
         <w:lastRenderedPageBreak/>
         <w:t>Generación de</w:t>
@@ -3155,12 +2825,10 @@
       <w:r>
         <w:t>instalador .</w:t>
       </w:r>
-      <w:proofErr w:type="spellStart"/>
       <w:r>
         <w:t>msi</w:t>
       </w:r>
       <w:bookmarkEnd w:id="29"/>
-      <w:proofErr w:type="spellEnd"/>
     </w:p>
     <w:p>
       <w:pPr>
@@ -3188,23 +2856,7 @@
           <w:rFonts w:cs="Arial"/>
           <w:color w:val="333333"/>
         </w:rPr>
-        <w:t xml:space="preserve">de </w:t>
-      </w:r>
-      <w:proofErr w:type="spellStart"/>
-      <w:r>
-        <w:rPr>
-          <w:rFonts w:cs="Arial"/>
-          <w:color w:val="333333"/>
-        </w:rPr>
-        <w:t>WiX</w:t>
-      </w:r>
-      <w:proofErr w:type="spellEnd"/>
-      <w:r>
-        <w:rPr>
-          <w:rFonts w:cs="Arial"/>
-          <w:color w:val="333333"/>
-        </w:rPr>
-        <w:t xml:space="preserve"> que deben descargarse, instalarse</w:t>
+        <w:t>de WiX que deben descargarse, instalarse</w:t>
       </w:r>
       <w:r>
         <w:rPr>
@@ -3226,54 +2878,8 @@
           <w:color w:val="333333"/>
           <w:u w:val="single"/>
         </w:rPr>
-        <w:t>C:\Program Files (x86)\</w:t>
-      </w:r>
-      <w:proofErr w:type="spellStart"/>
-      <w:r>
-        <w:rPr>
-          <w:rFonts w:cs="Arial"/>
-          <w:color w:val="333333"/>
-          <w:u w:val="single"/>
-        </w:rPr>
-        <w:t>WiX</w:t>
-      </w:r>
-      <w:proofErr w:type="spellEnd"/>
-      <w:r>
-        <w:rPr>
-          <w:rFonts w:cs="Arial"/>
-          <w:color w:val="333333"/>
-          <w:u w:val="single"/>
-        </w:rPr>
-        <w:t xml:space="preserve"> </w:t>
-      </w:r>
-      <w:proofErr w:type="spellStart"/>
-      <w:r>
-        <w:rPr>
-          <w:rFonts w:cs="Arial"/>
-          <w:color w:val="333333"/>
-          <w:u w:val="single"/>
-        </w:rPr>
-        <w:t>Toolset</w:t>
-      </w:r>
-      <w:proofErr w:type="spellEnd"/>
-      <w:r>
-        <w:rPr>
-          <w:rFonts w:cs="Arial"/>
-          <w:color w:val="333333"/>
-          <w:u w:val="single"/>
-        </w:rPr>
-        <w:t xml:space="preserve"> v3.11\</w:t>
-      </w:r>
-      <w:proofErr w:type="spellStart"/>
-      <w:r>
-        <w:rPr>
-          <w:rFonts w:cs="Arial"/>
-          <w:color w:val="333333"/>
-          <w:u w:val="single"/>
-        </w:rPr>
-        <w:t>bin</w:t>
-      </w:r>
-      <w:proofErr w:type="spellEnd"/>
+        <w:t>C:\Program Files (x86)\WiX Toolset v3.11\bin</w:t>
+      </w:r>
       <w:r>
         <w:rPr>
           <w:rFonts w:cs="Arial"/>
@@ -3509,21 +3115,7 @@
         <w:rPr>
           <w:rFonts w:cs="Arial"/>
         </w:rPr>
-        <w:t xml:space="preserve"> (se ejecuta el mismo .</w:t>
-      </w:r>
-      <w:proofErr w:type="spellStart"/>
-      <w:r>
-        <w:rPr>
-          <w:rFonts w:cs="Arial"/>
-        </w:rPr>
-        <w:t>bat</w:t>
-      </w:r>
-      <w:proofErr w:type="spellEnd"/>
-      <w:r>
-        <w:rPr>
-          <w:rFonts w:cs="Arial"/>
-        </w:rPr>
-        <w:t xml:space="preserve"> para las versiones de 32 y 64 bits)</w:t>
+        <w:t xml:space="preserve"> (se ejecuta el mismo .bat para las versiones de 32 y 64 bits)</w:t>
       </w:r>
       <w:r>
         <w:rPr>
@@ -3728,43 +3320,7 @@
         <w:rPr>
           <w:rFonts w:cs="Arial"/>
         </w:rPr>
-        <w:t>: Ejecutable</w:t>
-      </w:r>
-      <w:r>
-        <w:rPr>
-          <w:rFonts w:cs="Arial"/>
-        </w:rPr>
-        <w:t>s</w:t>
-      </w:r>
-      <w:r>
-        <w:rPr>
-          <w:rFonts w:cs="Arial"/>
-        </w:rPr>
-        <w:t xml:space="preserve"> para la desinstalación</w:t>
-      </w:r>
-      <w:r>
-        <w:rPr>
-          <w:rFonts w:cs="Arial"/>
-        </w:rPr>
-        <w:t xml:space="preserve"> parcial de la aplicación</w:t>
-      </w:r>
-      <w:r>
-        <w:rPr>
-          <w:rFonts w:cs="Arial"/>
-        </w:rPr>
-        <w:t xml:space="preserve">. </w:t>
-      </w:r>
-      <w:r>
-        <w:rPr>
-          <w:rFonts w:cs="Arial"/>
-        </w:rPr>
-        <w:t xml:space="preserve">Se les ha asignado ese nombre para evitar que un usuario lo ejecute, dado que desinstalaría la aplicación pero no eliminaría su registro del panel de aplicaciones. </w:t>
-      </w:r>
-      <w:r>
-        <w:rPr>
-          <w:rFonts w:cs="Arial"/>
-        </w:rPr>
-        <w:t>Se encuentran ya en el directorio.</w:t>
+        <w:t>: Ejecutables para la desinstalación parcial de la aplicación. Se les ha asignado ese nombre para evitar que un usuario lo ejecute, dado que desinstalaría la aplicación pero no eliminaría su registro del panel de aplicaciones. Se encuentran ya en el directorio.</w:t>
       </w:r>
     </w:p>
     <w:p>
@@ -3853,15 +3409,7 @@
         <w:t>AutoFirma_64_installer.exe</w:t>
       </w:r>
       <w:r>
-        <w:t xml:space="preserve">). Se modificó el script de desinstalación para que no mostrasen diálogos gráficos, se generó el instalador, se instaló en el equipo y se tomó el </w:t>
-      </w:r>
-      <w:proofErr w:type="spellStart"/>
-      <w:r>
-        <w:t>desinstalador</w:t>
-      </w:r>
-      <w:proofErr w:type="spellEnd"/>
-      <w:r>
-        <w:t>. Esto se realizó para las versiones de 32 y 64 bits. Después se les cambió el nombre a no_ejecutar_x86.exe y no_ejecutar_x64.exe.</w:t>
+        <w:t>). Se modificó el script de desinstalación para que no mostrasen diálogos gráficos, se generó el instalador, se instaló en el equipo y se tomó el desinstalador. Esto se realizó para las versiones de 32 y 64 bits. Después se les cambió el nombre a no_ejecutar_x86.exe y no_ejecutar_x64.exe.</w:t>
       </w:r>
     </w:p>
     <w:p>
@@ -3884,15 +3432,7 @@
         <w:t>AutoFirma_NSIS_project_EXE_64.nsi</w:t>
       </w:r>
       <w:r>
-        <w:t xml:space="preserve">) será necesario generar de nuevo los </w:t>
-      </w:r>
-      <w:proofErr w:type="spellStart"/>
-      <w:r>
-        <w:t>desinstaladores</w:t>
-      </w:r>
-      <w:proofErr w:type="spellEnd"/>
-      <w:r>
-        <w:t xml:space="preserve"> del MSI y subirlos al repositorio.</w:t>
+        <w:t>) será necesario generar de nuevo los desinstaladores del MSI y subirlos al repositorio.</w:t>
       </w:r>
     </w:p>
     <w:p>
@@ -3997,23 +3537,7 @@
           <w:rFonts w:cs="Arial"/>
           <w:szCs w:val="20"/>
         </w:rPr>
-        <w:t>Por último la instalación del fichero .</w:t>
-      </w:r>
-      <w:proofErr w:type="spellStart"/>
-      <w:r>
-        <w:rPr>
-          <w:rFonts w:cs="Arial"/>
-          <w:szCs w:val="20"/>
-        </w:rPr>
-        <w:t>msi</w:t>
-      </w:r>
-      <w:proofErr w:type="spellEnd"/>
-      <w:r>
-        <w:rPr>
-          <w:rFonts w:cs="Arial"/>
-          <w:szCs w:val="20"/>
-        </w:rPr>
-        <w:t xml:space="preserve"> en una máquina puede llevarse a cabo abriendo directamente el fichero o mediante consola de manera silenciosa con la ejecución del siguiente comando:</w:t>
+        <w:t>Por último la instalación del fichero .msi en una máquina puede llevarse a cabo abriendo directamente el fichero o mediante consola de manera silenciosa con la ejecución del siguiente comando:</w:t>
       </w:r>
     </w:p>
     <w:p>
@@ -4023,25 +3547,72 @@
           <w:szCs w:val="20"/>
         </w:rPr>
       </w:pPr>
-      <w:proofErr w:type="spellStart"/>
-      <w:proofErr w:type="gramStart"/>
       <w:r>
         <w:rPr>
           <w:rFonts w:ascii="Courier New" w:hAnsi="Courier New" w:cs="Courier New"/>
           <w:szCs w:val="20"/>
           <w:lang w:val="es-ES_tradnl"/>
         </w:rPr>
-        <w:t>msiexec</w:t>
-      </w:r>
-      <w:proofErr w:type="spellEnd"/>
-      <w:proofErr w:type="gramEnd"/>
+        <w:t>msiexec /i "_RUTA_\</w:t>
+      </w:r>
       <w:r>
         <w:rPr>
           <w:rFonts w:ascii="Courier New" w:hAnsi="Courier New" w:cs="Courier New"/>
           <w:szCs w:val="20"/>
+        </w:rPr>
+        <w:t>AutoFirma</w:t>
+      </w:r>
+      <w:r>
+        <w:rPr>
+          <w:rFonts w:ascii="Courier New" w:hAnsi="Courier New" w:cs="Courier New"/>
+          <w:szCs w:val="20"/>
+        </w:rPr>
+        <w:t>_</w:t>
+      </w:r>
+      <w:r>
+        <w:rPr>
+          <w:rFonts w:ascii="Courier New" w:hAnsi="Courier New" w:cs="Courier New"/>
+          <w:szCs w:val="20"/>
+        </w:rPr>
+        <w:t>installer</w:t>
+      </w:r>
+      <w:r>
+        <w:rPr>
+          <w:rFonts w:ascii="Courier New" w:hAnsi="Courier New" w:cs="Courier New"/>
+          <w:szCs w:val="20"/>
+        </w:rPr>
+        <w:t>.msi" /quiet</w:t>
+      </w:r>
+    </w:p>
+    <w:p>
+      <w:pPr>
+        <w:rPr>
+          <w:rFonts w:cs="Arial"/>
+          <w:szCs w:val="20"/>
+        </w:rPr>
+      </w:pPr>
+      <w:r>
+        <w:rPr>
+          <w:rFonts w:cs="Arial"/>
+          <w:szCs w:val="20"/>
+        </w:rPr>
+        <w:t>De la misma forma su desinstalación se llevaría a cabo de la siguiente manera:</w:t>
+      </w:r>
+    </w:p>
+    <w:p>
+      <w:pPr>
+        <w:rPr>
+          <w:rFonts w:ascii="Courier New" w:hAnsi="Courier New" w:cs="Courier New"/>
+          <w:szCs w:val="20"/>
+        </w:rPr>
+      </w:pPr>
+      <w:r>
+        <w:rPr>
+          <w:rFonts w:ascii="Courier New" w:hAnsi="Courier New" w:cs="Courier New"/>
+          <w:szCs w:val="20"/>
           <w:lang w:val="es-ES_tradnl"/>
         </w:rPr>
-        <w:t xml:space="preserve"> /i "_RUTA_\</w:t>
+        <w:t>msiexec /x "_RUTA_\</w:t>
       </w:r>
       <w:r>
         <w:rPr>
@@ -4069,97 +3640,8 @@
           <w:rFonts w:ascii="Courier New" w:hAnsi="Courier New" w:cs="Courier New"/>
           <w:szCs w:val="20"/>
         </w:rPr>
-        <w:t>.msi" /</w:t>
-      </w:r>
-      <w:proofErr w:type="spellStart"/>
-      <w:r>
-        <w:rPr>
-          <w:rFonts w:ascii="Courier New" w:hAnsi="Courier New" w:cs="Courier New"/>
-          <w:szCs w:val="20"/>
-        </w:rPr>
-        <w:t>quiet</w:t>
-      </w:r>
-      <w:proofErr w:type="spellEnd"/>
-    </w:p>
-    <w:p>
-      <w:pPr>
-        <w:rPr>
-          <w:rFonts w:cs="Arial"/>
-          <w:szCs w:val="20"/>
-        </w:rPr>
-      </w:pPr>
-      <w:r>
-        <w:rPr>
-          <w:rFonts w:cs="Arial"/>
-          <w:szCs w:val="20"/>
-        </w:rPr>
-        <w:t>De la misma forma su desinstalación se llevaría a cabo de la siguiente manera:</w:t>
-      </w:r>
-    </w:p>
-    <w:p>
-      <w:pPr>
-        <w:rPr>
-          <w:rFonts w:ascii="Courier New" w:hAnsi="Courier New" w:cs="Courier New"/>
-          <w:szCs w:val="20"/>
-        </w:rPr>
-      </w:pPr>
-      <w:proofErr w:type="spellStart"/>
-      <w:proofErr w:type="gramStart"/>
-      <w:r>
-        <w:rPr>
-          <w:rFonts w:ascii="Courier New" w:hAnsi="Courier New" w:cs="Courier New"/>
-          <w:szCs w:val="20"/>
-          <w:lang w:val="es-ES_tradnl"/>
-        </w:rPr>
-        <w:t>msiexec</w:t>
-      </w:r>
-      <w:proofErr w:type="spellEnd"/>
-      <w:proofErr w:type="gramEnd"/>
-      <w:r>
-        <w:rPr>
-          <w:rFonts w:ascii="Courier New" w:hAnsi="Courier New" w:cs="Courier New"/>
-          <w:szCs w:val="20"/>
-          <w:lang w:val="es-ES_tradnl"/>
-        </w:rPr>
-        <w:t xml:space="preserve"> /x "_RUTA_\</w:t>
-      </w:r>
-      <w:r>
-        <w:rPr>
-          <w:rFonts w:ascii="Courier New" w:hAnsi="Courier New" w:cs="Courier New"/>
-          <w:szCs w:val="20"/>
-        </w:rPr>
-        <w:t>AutoFirma</w:t>
-      </w:r>
-      <w:r>
-        <w:rPr>
-          <w:rFonts w:ascii="Courier New" w:hAnsi="Courier New" w:cs="Courier New"/>
-          <w:szCs w:val="20"/>
-        </w:rPr>
-        <w:t>_</w:t>
-      </w:r>
-      <w:r>
-        <w:rPr>
-          <w:rFonts w:ascii="Courier New" w:hAnsi="Courier New" w:cs="Courier New"/>
-          <w:szCs w:val="20"/>
-        </w:rPr>
-        <w:t>installer</w:t>
-      </w:r>
-      <w:r>
-        <w:rPr>
-          <w:rFonts w:ascii="Courier New" w:hAnsi="Courier New" w:cs="Courier New"/>
-          <w:szCs w:val="20"/>
-        </w:rPr>
-        <w:t>.msi" /</w:t>
-      </w:r>
-      <w:proofErr w:type="spellStart"/>
-      <w:r>
-        <w:rPr>
-          <w:rFonts w:ascii="Courier New" w:hAnsi="Courier New" w:cs="Courier New"/>
-          <w:szCs w:val="20"/>
-        </w:rPr>
-        <w:t>quiet</w:t>
-      </w:r>
-      <w:proofErr w:type="spellEnd"/>
+        <w:t>.msi" /quiet</w:t>
+      </w:r>
     </w:p>
     <w:p>
       <w:pPr>
@@ -4203,30 +3685,7 @@
           <w:rFonts w:cs="Arial"/>
           <w:szCs w:val="20"/>
         </w:rPr>
-        <w:t xml:space="preserve">os instaladores y </w:t>
-      </w:r>
-      <w:proofErr w:type="spellStart"/>
-      <w:r>
-        <w:rPr>
-          <w:rFonts w:cs="Arial"/>
-          <w:szCs w:val="20"/>
-        </w:rPr>
-        <w:t>desinstaladores</w:t>
-      </w:r>
-      <w:proofErr w:type="spellEnd"/>
-      <w:r>
-        <w:rPr>
-          <w:rFonts w:cs="Arial"/>
-          <w:szCs w:val="20"/>
-        </w:rPr>
-        <w:t xml:space="preserve"> </w:t>
-      </w:r>
-      <w:r>
-        <w:rPr>
-          <w:rFonts w:cs="Arial"/>
-          <w:szCs w:val="20"/>
-        </w:rPr>
-        <w:t xml:space="preserve">MSI </w:t>
+        <w:t xml:space="preserve">os instaladores y desinstaladores MSI </w:t>
       </w:r>
       <w:r>
         <w:rPr>
@@ -4249,6 +3708,68 @@
         </w:rPr>
         <w:lastRenderedPageBreak/>
         <w:t>avisar al usuario en caso de ser un administrador el que instala las aplicaciones remotamente en otros sistemas.</w:t>
+      </w:r>
+    </w:p>
+    <w:p>
+      <w:pPr>
+        <w:pStyle w:val="Heading2"/>
+      </w:pPr>
+      <w:bookmarkStart w:id="31" w:name="_Toc472669388"/>
+      <w:r>
+        <w:t>Firma de los instaladores</w:t>
+      </w:r>
+      <w:bookmarkEnd w:id="31"/>
+    </w:p>
+    <w:p>
+      <w:pPr>
+        <w:rPr>
+          <w:rFonts w:cs="Arial"/>
+          <w:color w:val="333333"/>
+        </w:rPr>
+      </w:pPr>
+      <w:r>
+        <w:rPr>
+          <w:rFonts w:cs="Arial"/>
+          <w:color w:val="333333"/>
+        </w:rPr>
+        <w:t>Los instaladores EXE y MSI pueden firmarse para garantizar</w:t>
+      </w:r>
+      <w:r>
+        <w:rPr>
+          <w:rFonts w:cs="Arial"/>
+          <w:color w:val="333333"/>
+        </w:rPr>
+        <w:t xml:space="preserve"> la confianza</w:t>
+      </w:r>
+      <w:r>
+        <w:rPr>
+          <w:rFonts w:cs="Arial"/>
+          <w:color w:val="333333"/>
+        </w:rPr>
+        <w:t xml:space="preserve"> de los usuarios en estos ejecutables. La firma puede realizarse mediante la herramiento SignTool de Microsoft y el siguiente comando:</w:t>
+      </w:r>
+    </w:p>
+    <w:p>
+      <w:pPr>
+        <w:pBdr>
+          <w:top w:val="single" w:sz="4" w:space="1" w:color="auto"/>
+          <w:left w:val="single" w:sz="4" w:space="4" w:color="auto"/>
+          <w:bottom w:val="single" w:sz="4" w:space="1" w:color="auto"/>
+          <w:right w:val="single" w:sz="4" w:space="4" w:color="auto"/>
+        </w:pBdr>
+        <w:rPr>
+          <w:rFonts w:ascii="Consolas" w:hAnsi="Consolas" w:cs="Consolas"/>
+          <w:color w:val="333333"/>
+          <w:sz w:val="20"/>
+        </w:rPr>
+      </w:pPr>
+      <w:r>
+        <w:rPr>
+          <w:rFonts w:ascii="Consolas" w:hAnsi="Consolas" w:cs="Consolas"/>
+          <w:color w:val="333333"/>
+          <w:sz w:val="20"/>
+        </w:rPr>
+        <w:t>signtool sign /f ALMACEN.p12 /p CONTASEÑA /a /fd SHA256 /tr http://sha256timestamp.ws.symantec.com/sha256/timestamp RUTA_INSTALADOR</w:t>
       </w:r>
     </w:p>
     <w:p>
@@ -4270,13 +3791,13 @@
       <w:pPr>
         <w:pStyle w:val="Heading1"/>
       </w:pPr>
-      <w:bookmarkStart w:id="31" w:name="_Toc470689670"/>
+      <w:bookmarkStart w:id="32" w:name="_Toc472669389"/>
       <w:r>
         <w:lastRenderedPageBreak/>
         <w:t>Cambio de versión</w:t>
       </w:r>
       <w:bookmarkEnd w:id="30"/>
-      <w:bookmarkEnd w:id="31"/>
+      <w:bookmarkEnd w:id="32"/>
     </w:p>
     <w:p>
       <w:r>
@@ -4996,7 +4517,6 @@
         <w:t xml:space="preserve"> </w:t>
       </w:r>
       <w:hyperlink w:anchor="Licencia_Creative_Commons" w:history="1">
-        <w:proofErr w:type="spellStart"/>
         <w:r>
           <w:rPr>
             <w:rStyle w:val="Hyperlink"/>
@@ -5004,89 +4524,8 @@
             <w:sz w:val="20"/>
             <w:szCs w:val="20"/>
           </w:rPr>
-          <w:t>Creative</w:t>
-        </w:r>
-        <w:proofErr w:type="spellEnd"/>
-        <w:r>
-          <w:rPr>
-            <w:rStyle w:val="Hyperlink"/>
-            <w:rFonts w:cs="Arial"/>
-            <w:sz w:val="20"/>
-            <w:szCs w:val="20"/>
-          </w:rPr>
-          <w:t xml:space="preserve"> </w:t>
-        </w:r>
-        <w:proofErr w:type="spellStart"/>
-        <w:r>
-          <w:rPr>
-            <w:rStyle w:val="Hyperlink"/>
-            <w:rFonts w:cs="Arial"/>
-            <w:sz w:val="20"/>
-            <w:szCs w:val="20"/>
-          </w:rPr>
-          <w:t>Commons</w:t>
-        </w:r>
-        <w:proofErr w:type="spellEnd"/>
-        <w:r>
-          <w:rPr>
-            <w:rStyle w:val="Hyperlink"/>
-            <w:rFonts w:cs="Arial"/>
-            <w:sz w:val="20"/>
-            <w:szCs w:val="20"/>
-          </w:rPr>
-          <w:t xml:space="preserve"> Reconocimiento-</w:t>
-        </w:r>
-        <w:proofErr w:type="spellStart"/>
-        <w:r>
-          <w:rPr>
-            <w:rStyle w:val="Hyperlink"/>
-            <w:rFonts w:cs="Arial"/>
-            <w:sz w:val="20"/>
-            <w:szCs w:val="20"/>
-          </w:rPr>
-          <w:t>NoComercial</w:t>
-        </w:r>
-        <w:proofErr w:type="spellEnd"/>
-        <w:r>
-          <w:rPr>
-            <w:rStyle w:val="Hyperlink"/>
-            <w:rFonts w:cs="Arial"/>
-            <w:sz w:val="20"/>
-            <w:szCs w:val="20"/>
-          </w:rPr>
-          <w:t>-</w:t>
-        </w:r>
-        <w:proofErr w:type="spellStart"/>
-        <w:r>
-          <w:rPr>
-            <w:rStyle w:val="Hyperlink"/>
-            <w:rFonts w:cs="Arial"/>
-            <w:sz w:val="20"/>
-            <w:szCs w:val="20"/>
-          </w:rPr>
-          <w:t>CompartirIgual</w:t>
-        </w:r>
-        <w:proofErr w:type="spellEnd"/>
-        <w:r>
-          <w:rPr>
-            <w:rStyle w:val="Hyperlink"/>
-            <w:rFonts w:cs="Arial"/>
-            <w:sz w:val="20"/>
-            <w:szCs w:val="20"/>
-          </w:rPr>
-          <w:t xml:space="preserve"> 3.0 </w:t>
-        </w:r>
-        <w:proofErr w:type="spellStart"/>
-        <w:r>
-          <w:rPr>
-            <w:rStyle w:val="Hyperlink"/>
-            <w:rFonts w:cs="Arial"/>
-            <w:sz w:val="20"/>
-            <w:szCs w:val="20"/>
-          </w:rPr>
-          <w:t>Unported</w:t>
-        </w:r>
-        <w:proofErr w:type="spellEnd"/>
+          <w:t>Creative Commons Reconocimiento-NoComercial-CompartirIgual 3.0 Unported</w:t>
+        </w:r>
       </w:hyperlink>
       <w:r>
         <w:t>.</w:t>
@@ -5179,7 +4618,7 @@
         <v:shape id="_x0000_i1026" type="#_x0000_t75" style="width:41.25pt;height:20.25pt" o:ole="">
           <v:imagedata r:id="rId1" o:title=""/>
         </v:shape>
-        <o:OLEObject Type="Embed" ProgID="PBrush" ShapeID="_x0000_i1026" DrawAspect="Content" ObjectID="_1544431511" r:id="rId2"/>
+        <o:OLEObject Type="Embed" ProgID="PBrush" ShapeID="_x0000_i1026" DrawAspect="Content" ObjectID="_1546411212" r:id="rId2"/>
       </w:object>
     </w:r>
     <w:r>
@@ -5198,7 +4637,7 @@
       <w:rPr>
         <w:noProof/>
       </w:rPr>
-      <w:t>14</w:t>
+      <w:t>2</w:t>
     </w:r>
     <w:r>
       <w:fldChar w:fldCharType="end"/>
@@ -5312,7 +4751,7 @@
               <v:shape id="_x0000_i1025" type="#_x0000_t75" style="width:60pt;height:33pt" o:ole="">
                 <v:imagedata r:id="rId1" o:title=""/>
               </v:shape>
-              <o:OLEObject Type="Embed" ProgID="PBrush" ShapeID="_x0000_i1025" DrawAspect="Content" ObjectID="_1544431510" r:id="rId2"/>
+              <o:OLEObject Type="Embed" ProgID="PBrush" ShapeID="_x0000_i1025" DrawAspect="Content" ObjectID="_1546411211" r:id="rId2"/>
             </w:object>
           </w:r>
         </w:p>
@@ -5502,7 +4941,7 @@
               <v:shape id="_x0000_i1027" type="#_x0000_t75" style="width:102pt;height:57pt" o:ole="">
                 <v:imagedata r:id="rId1" o:title=""/>
               </v:shape>
-              <o:OLEObject Type="Embed" ProgID="PBrush" ShapeID="_x0000_i1027" DrawAspect="Content" ObjectID="_1544431512" r:id="rId2"/>
+              <o:OLEObject Type="Embed" ProgID="PBrush" ShapeID="_x0000_i1027" DrawAspect="Content" ObjectID="_1546411213" r:id="rId2"/>
             </w:object>
           </w:r>
         </w:p>
@@ -9176,7 +8615,7 @@
 </file>
 
 <file path=customXml/itemProps1.xml><?xml version="1.0" encoding="utf-8"?>
-<ds:datastoreItem xmlns:ds="http://schemas.openxmlformats.org/officeDocument/2006/customXml" ds:itemID="{1DA34D64-8951-44F1-9204-F6503B62F15A}">
+<ds:datastoreItem xmlns:ds="http://schemas.openxmlformats.org/officeDocument/2006/customXml" ds:itemID="{DF265F0F-8D29-4E4B-8191-BB861B35D697}">
   <ds:schemaRefs>
     <ds:schemaRef ds:uri="http://schemas.openxmlformats.org/officeDocument/2006/bibliography"/>
   </ds:schemaRefs>
@@ -9184,7 +8623,7 @@
 </file>
 
 <file path=customXml/itemProps2.xml><?xml version="1.0" encoding="utf-8"?>
-<ds:datastoreItem xmlns:ds="http://schemas.openxmlformats.org/officeDocument/2006/customXml" ds:itemID="{1F37FE23-510C-4739-9903-7F00F5F514DF}">
+<ds:datastoreItem xmlns:ds="http://schemas.openxmlformats.org/officeDocument/2006/customXml" ds:itemID="{345FF7D4-5B19-40AA-A15D-CBB9E1DE01CD}">
   <ds:schemaRefs>
     <ds:schemaRef ds:uri="http://schemas.openxmlformats.org/officeDocument/2006/bibliography"/>
   </ds:schemaRefs>

</xml_diff>

<commit_message>
Nuevo requisitos en el instalador Windows
</commit_message>
<xml_diff>
--- a/AF_Instalador Windows.docx
+++ b/AF_Instalador Windows.docx
@@ -55,6 +55,8 @@
         <w:pStyle w:val="TOC1"/>
       </w:pPr>
     </w:p>
+    <w:bookmarkStart w:id="0" w:name="_GoBack"/>
+    <w:bookmarkEnd w:id="0"/>
     <w:p>
       <w:pPr>
         <w:pStyle w:val="TOC1"/>
@@ -73,7 +75,7 @@
       <w:r>
         <w:fldChar w:fldCharType="separate"/>
       </w:r>
-      <w:hyperlink w:anchor="_Toc472669382" w:history="1">
+      <w:hyperlink w:anchor="_Toc62145873" w:history="1">
         <w:r>
           <w:rPr>
             <w:rStyle w:val="Hyperlink"/>
@@ -115,7 +117,7 @@
             <w:noProof/>
             <w:webHidden/>
           </w:rPr>
-          <w:instrText xml:space="preserve"> PAGEREF _Toc472669382 \h </w:instrText>
+          <w:instrText xml:space="preserve"> PAGEREF _Toc62145873 \h </w:instrText>
         </w:r>
         <w:r>
           <w:rPr>
@@ -155,7 +157,7 @@
           <w:lang w:eastAsia="es-ES"/>
         </w:rPr>
       </w:pPr>
-      <w:hyperlink w:anchor="_Toc472669383" w:history="1">
+      <w:hyperlink w:anchor="_Toc62145874" w:history="1">
         <w:r>
           <w:rPr>
             <w:rStyle w:val="Hyperlink"/>
@@ -197,7 +199,7 @@
             <w:noProof/>
             <w:webHidden/>
           </w:rPr>
-          <w:instrText xml:space="preserve"> PAGEREF _Toc472669383 \h </w:instrText>
+          <w:instrText xml:space="preserve"> PAGEREF _Toc62145874 \h </w:instrText>
         </w:r>
         <w:r>
           <w:rPr>
@@ -237,7 +239,7 @@
           <w:lang w:eastAsia="es-ES"/>
         </w:rPr>
       </w:pPr>
-      <w:hyperlink w:anchor="_Toc472669384" w:history="1">
+      <w:hyperlink w:anchor="_Toc62145875" w:history="1">
         <w:r>
           <w:rPr>
             <w:rStyle w:val="Hyperlink"/>
@@ -258,7 +260,7 @@
             <w:rStyle w:val="Hyperlink"/>
             <w:noProof/>
           </w:rPr>
-          <w:t>Proceso de generación</w:t>
+          <w:t>Preparación del entorno</w:t>
         </w:r>
         <w:r>
           <w:rPr>
@@ -279,7 +281,7 @@
             <w:noProof/>
             <w:webHidden/>
           </w:rPr>
-          <w:instrText xml:space="preserve"> PAGEREF _Toc472669384 \h </w:instrText>
+          <w:instrText xml:space="preserve"> PAGEREF _Toc62145875 \h </w:instrText>
         </w:r>
         <w:r>
           <w:rPr>
@@ -323,7 +325,7 @@
           <w:lang w:eastAsia="es-ES"/>
         </w:rPr>
       </w:pPr>
-      <w:hyperlink w:anchor="_Toc472669385" w:history="1">
+      <w:hyperlink w:anchor="_Toc62145876" w:history="1">
         <w:r>
           <w:rPr>
             <w:rStyle w:val="Hyperlink"/>
@@ -344,7 +346,7 @@
             <w:rStyle w:val="Hyperlink"/>
             <w:noProof/>
           </w:rPr>
-          <w:t>Preparación del entorno</w:t>
+          <w:t>Estructura de ficheros</w:t>
         </w:r>
         <w:r>
           <w:rPr>
@@ -365,7 +367,7 @@
             <w:noProof/>
             <w:webHidden/>
           </w:rPr>
-          <w:instrText xml:space="preserve"> PAGEREF _Toc472669385 \h </w:instrText>
+          <w:instrText xml:space="preserve"> PAGEREF _Toc62145876 \h </w:instrText>
         </w:r>
         <w:r>
           <w:rPr>
@@ -409,7 +411,7 @@
           <w:lang w:eastAsia="es-ES"/>
         </w:rPr>
       </w:pPr>
-      <w:hyperlink w:anchor="_Toc472669386" w:history="1">
+      <w:hyperlink w:anchor="_Toc62145877" w:history="1">
         <w:r>
           <w:rPr>
             <w:rStyle w:val="Hyperlink"/>
@@ -430,7 +432,7 @@
             <w:rStyle w:val="Hyperlink"/>
             <w:noProof/>
           </w:rPr>
-          <w:t>Generación del instalador .exe</w:t>
+          <w:t>Configuración de las JRE empaquetadas</w:t>
         </w:r>
         <w:r>
           <w:rPr>
@@ -451,7 +453,7 @@
             <w:noProof/>
             <w:webHidden/>
           </w:rPr>
-          <w:instrText xml:space="preserve"> PAGEREF _Toc472669386 \h </w:instrText>
+          <w:instrText xml:space="preserve"> PAGEREF _Toc62145877 \h </w:instrText>
         </w:r>
         <w:r>
           <w:rPr>
@@ -471,7 +473,7 @@
             <w:noProof/>
             <w:webHidden/>
           </w:rPr>
-          <w:t>5</w:t>
+          <w:t>6</w:t>
         </w:r>
         <w:r>
           <w:rPr>
@@ -495,7 +497,7 @@
           <w:lang w:eastAsia="es-ES"/>
         </w:rPr>
       </w:pPr>
-      <w:hyperlink w:anchor="_Toc472669387" w:history="1">
+      <w:hyperlink w:anchor="_Toc62145878" w:history="1">
         <w:r>
           <w:rPr>
             <w:rStyle w:val="Hyperlink"/>
@@ -516,7 +518,7 @@
             <w:rStyle w:val="Hyperlink"/>
             <w:noProof/>
           </w:rPr>
-          <w:t>Generación del instalador .msi</w:t>
+          <w:t>Configuración de la versión de AutoFirma</w:t>
         </w:r>
         <w:r>
           <w:rPr>
@@ -537,7 +539,7 @@
             <w:noProof/>
             <w:webHidden/>
           </w:rPr>
-          <w:instrText xml:space="preserve"> PAGEREF _Toc472669387 \h </w:instrText>
+          <w:instrText xml:space="preserve"> PAGEREF _Toc62145878 \h </w:instrText>
         </w:r>
         <w:r>
           <w:rPr>
@@ -557,7 +559,7 @@
             <w:noProof/>
             <w:webHidden/>
           </w:rPr>
-          <w:t>10</w:t>
+          <w:t>8</w:t>
         </w:r>
         <w:r>
           <w:rPr>
@@ -581,7 +583,7 @@
           <w:lang w:eastAsia="es-ES"/>
         </w:rPr>
       </w:pPr>
-      <w:hyperlink w:anchor="_Toc472669388" w:history="1">
+      <w:hyperlink w:anchor="_Toc62145879" w:history="1">
         <w:r>
           <w:rPr>
             <w:rStyle w:val="Hyperlink"/>
@@ -602,7 +604,7 @@
             <w:rStyle w:val="Hyperlink"/>
             <w:noProof/>
           </w:rPr>
-          <w:t>Firma de los instaladores</w:t>
+          <w:t>Generación de los ejecutables JAR</w:t>
         </w:r>
         <w:r>
           <w:rPr>
@@ -623,7 +625,7 @@
             <w:noProof/>
             <w:webHidden/>
           </w:rPr>
-          <w:instrText xml:space="preserve"> PAGEREF _Toc472669388 \h </w:instrText>
+          <w:instrText xml:space="preserve"> PAGEREF _Toc62145879 \h </w:instrText>
         </w:r>
         <w:r>
           <w:rPr>
@@ -643,7 +645,7 @@
             <w:noProof/>
             <w:webHidden/>
           </w:rPr>
-          <w:t>12</w:t>
+          <w:t>9</w:t>
         </w:r>
         <w:r>
           <w:rPr>
@@ -656,20 +658,24 @@
     </w:p>
     <w:p>
       <w:pPr>
-        <w:pStyle w:val="TOC1"/>
+        <w:pStyle w:val="TOC2"/>
+        <w:tabs>
+          <w:tab w:val="left" w:pos="660"/>
+          <w:tab w:val="right" w:leader="dot" w:pos="8949"/>
+        </w:tabs>
         <w:rPr>
           <w:rFonts w:eastAsiaTheme="minorEastAsia"/>
           <w:noProof/>
           <w:lang w:eastAsia="es-ES"/>
         </w:rPr>
       </w:pPr>
-      <w:hyperlink w:anchor="_Toc472669389" w:history="1">
+      <w:hyperlink w:anchor="_Toc62145880" w:history="1">
         <w:r>
           <w:rPr>
             <w:rStyle w:val="Hyperlink"/>
             <w:noProof/>
           </w:rPr>
-          <w:t>4</w:t>
+          <w:t>3.5</w:t>
         </w:r>
         <w:r>
           <w:rPr>
@@ -684,7 +690,7 @@
             <w:rStyle w:val="Hyperlink"/>
             <w:noProof/>
           </w:rPr>
-          <w:t>Cambio de versión</w:t>
+          <w:t>Generación de los ejecutables EXE</w:t>
         </w:r>
         <w:r>
           <w:rPr>
@@ -705,7 +711,7 @@
             <w:noProof/>
             <w:webHidden/>
           </w:rPr>
-          <w:instrText xml:space="preserve"> PAGEREF _Toc472669389 \h </w:instrText>
+          <w:instrText xml:space="preserve"> PAGEREF _Toc62145880 \h </w:instrText>
         </w:r>
         <w:r>
           <w:rPr>
@@ -725,7 +731,437 @@
             <w:noProof/>
             <w:webHidden/>
           </w:rPr>
-          <w:t>13</w:t>
+          <w:t>9</w:t>
+        </w:r>
+        <w:r>
+          <w:rPr>
+            <w:noProof/>
+            <w:webHidden/>
+          </w:rPr>
+          <w:fldChar w:fldCharType="end"/>
+        </w:r>
+      </w:hyperlink>
+    </w:p>
+    <w:p>
+      <w:pPr>
+        <w:pStyle w:val="TOC2"/>
+        <w:tabs>
+          <w:tab w:val="left" w:pos="660"/>
+          <w:tab w:val="right" w:leader="dot" w:pos="8949"/>
+        </w:tabs>
+        <w:rPr>
+          <w:rFonts w:eastAsiaTheme="minorEastAsia"/>
+          <w:noProof/>
+          <w:lang w:eastAsia="es-ES"/>
+        </w:rPr>
+      </w:pPr>
+      <w:hyperlink w:anchor="_Toc62145881" w:history="1">
+        <w:r>
+          <w:rPr>
+            <w:rStyle w:val="Hyperlink"/>
+            <w:noProof/>
+          </w:rPr>
+          <w:t>3.6</w:t>
+        </w:r>
+        <w:r>
+          <w:rPr>
+            <w:rFonts w:eastAsiaTheme="minorEastAsia"/>
+            <w:noProof/>
+            <w:lang w:eastAsia="es-ES"/>
+          </w:rPr>
+          <w:tab/>
+        </w:r>
+        <w:r>
+          <w:rPr>
+            <w:rStyle w:val="Hyperlink"/>
+            <w:noProof/>
+          </w:rPr>
+          <w:t>Firma de los ejecutables</w:t>
+        </w:r>
+        <w:r>
+          <w:rPr>
+            <w:noProof/>
+            <w:webHidden/>
+          </w:rPr>
+          <w:tab/>
+        </w:r>
+        <w:r>
+          <w:rPr>
+            <w:noProof/>
+            <w:webHidden/>
+          </w:rPr>
+          <w:fldChar w:fldCharType="begin"/>
+        </w:r>
+        <w:r>
+          <w:rPr>
+            <w:noProof/>
+            <w:webHidden/>
+          </w:rPr>
+          <w:instrText xml:space="preserve"> PAGEREF _Toc62145881 \h </w:instrText>
+        </w:r>
+        <w:r>
+          <w:rPr>
+            <w:noProof/>
+            <w:webHidden/>
+          </w:rPr>
+        </w:r>
+        <w:r>
+          <w:rPr>
+            <w:noProof/>
+            <w:webHidden/>
+          </w:rPr>
+          <w:fldChar w:fldCharType="separate"/>
+        </w:r>
+        <w:r>
+          <w:rPr>
+            <w:noProof/>
+            <w:webHidden/>
+          </w:rPr>
+          <w:t>11</w:t>
+        </w:r>
+        <w:r>
+          <w:rPr>
+            <w:noProof/>
+            <w:webHidden/>
+          </w:rPr>
+          <w:fldChar w:fldCharType="end"/>
+        </w:r>
+      </w:hyperlink>
+    </w:p>
+    <w:p>
+      <w:pPr>
+        <w:pStyle w:val="TOC2"/>
+        <w:tabs>
+          <w:tab w:val="left" w:pos="660"/>
+          <w:tab w:val="right" w:leader="dot" w:pos="8949"/>
+        </w:tabs>
+        <w:rPr>
+          <w:rFonts w:eastAsiaTheme="minorEastAsia"/>
+          <w:noProof/>
+          <w:lang w:eastAsia="es-ES"/>
+        </w:rPr>
+      </w:pPr>
+      <w:hyperlink w:anchor="_Toc62145882" w:history="1">
+        <w:r>
+          <w:rPr>
+            <w:rStyle w:val="Hyperlink"/>
+            <w:noProof/>
+          </w:rPr>
+          <w:t>3.7</w:t>
+        </w:r>
+        <w:r>
+          <w:rPr>
+            <w:rFonts w:eastAsiaTheme="minorEastAsia"/>
+            <w:noProof/>
+            <w:lang w:eastAsia="es-ES"/>
+          </w:rPr>
+          <w:tab/>
+        </w:r>
+        <w:r>
+          <w:rPr>
+            <w:rStyle w:val="Hyperlink"/>
+            <w:noProof/>
+          </w:rPr>
+          <w:t>Generación de los instaladores EXE</w:t>
+        </w:r>
+        <w:r>
+          <w:rPr>
+            <w:noProof/>
+            <w:webHidden/>
+          </w:rPr>
+          <w:tab/>
+        </w:r>
+        <w:r>
+          <w:rPr>
+            <w:noProof/>
+            <w:webHidden/>
+          </w:rPr>
+          <w:fldChar w:fldCharType="begin"/>
+        </w:r>
+        <w:r>
+          <w:rPr>
+            <w:noProof/>
+            <w:webHidden/>
+          </w:rPr>
+          <w:instrText xml:space="preserve"> PAGEREF _Toc62145882 \h </w:instrText>
+        </w:r>
+        <w:r>
+          <w:rPr>
+            <w:noProof/>
+            <w:webHidden/>
+          </w:rPr>
+        </w:r>
+        <w:r>
+          <w:rPr>
+            <w:noProof/>
+            <w:webHidden/>
+          </w:rPr>
+          <w:fldChar w:fldCharType="separate"/>
+        </w:r>
+        <w:r>
+          <w:rPr>
+            <w:noProof/>
+            <w:webHidden/>
+          </w:rPr>
+          <w:t>11</w:t>
+        </w:r>
+        <w:r>
+          <w:rPr>
+            <w:noProof/>
+            <w:webHidden/>
+          </w:rPr>
+          <w:fldChar w:fldCharType="end"/>
+        </w:r>
+      </w:hyperlink>
+    </w:p>
+    <w:p>
+      <w:pPr>
+        <w:pStyle w:val="TOC2"/>
+        <w:tabs>
+          <w:tab w:val="left" w:pos="660"/>
+          <w:tab w:val="right" w:leader="dot" w:pos="8949"/>
+        </w:tabs>
+        <w:rPr>
+          <w:rFonts w:eastAsiaTheme="minorEastAsia"/>
+          <w:noProof/>
+          <w:lang w:eastAsia="es-ES"/>
+        </w:rPr>
+      </w:pPr>
+      <w:hyperlink w:anchor="_Toc62145883" w:history="1">
+        <w:r>
+          <w:rPr>
+            <w:rStyle w:val="Hyperlink"/>
+            <w:noProof/>
+          </w:rPr>
+          <w:t>3.8</w:t>
+        </w:r>
+        <w:r>
+          <w:rPr>
+            <w:rFonts w:eastAsiaTheme="minorEastAsia"/>
+            <w:noProof/>
+            <w:lang w:eastAsia="es-ES"/>
+          </w:rPr>
+          <w:tab/>
+        </w:r>
+        <w:r>
+          <w:rPr>
+            <w:rStyle w:val="Hyperlink"/>
+            <w:noProof/>
+          </w:rPr>
+          <w:t>Generación de los instaladores MSI</w:t>
+        </w:r>
+        <w:r>
+          <w:rPr>
+            <w:noProof/>
+            <w:webHidden/>
+          </w:rPr>
+          <w:tab/>
+        </w:r>
+        <w:r>
+          <w:rPr>
+            <w:noProof/>
+            <w:webHidden/>
+          </w:rPr>
+          <w:fldChar w:fldCharType="begin"/>
+        </w:r>
+        <w:r>
+          <w:rPr>
+            <w:noProof/>
+            <w:webHidden/>
+          </w:rPr>
+          <w:instrText xml:space="preserve"> PAGEREF _Toc62145883 \h </w:instrText>
+        </w:r>
+        <w:r>
+          <w:rPr>
+            <w:noProof/>
+            <w:webHidden/>
+          </w:rPr>
+        </w:r>
+        <w:r>
+          <w:rPr>
+            <w:noProof/>
+            <w:webHidden/>
+          </w:rPr>
+          <w:fldChar w:fldCharType="separate"/>
+        </w:r>
+        <w:r>
+          <w:rPr>
+            <w:noProof/>
+            <w:webHidden/>
+          </w:rPr>
+          <w:t>12</w:t>
+        </w:r>
+        <w:r>
+          <w:rPr>
+            <w:noProof/>
+            <w:webHidden/>
+          </w:rPr>
+          <w:fldChar w:fldCharType="end"/>
+        </w:r>
+      </w:hyperlink>
+    </w:p>
+    <w:p>
+      <w:pPr>
+        <w:pStyle w:val="TOC3"/>
+        <w:tabs>
+          <w:tab w:val="left" w:pos="880"/>
+          <w:tab w:val="right" w:leader="dot" w:pos="8949"/>
+        </w:tabs>
+        <w:rPr>
+          <w:rFonts w:eastAsiaTheme="minorEastAsia"/>
+          <w:noProof/>
+          <w:lang w:eastAsia="es-ES"/>
+        </w:rPr>
+      </w:pPr>
+      <w:hyperlink w:anchor="_Toc62145884" w:history="1">
+        <w:r>
+          <w:rPr>
+            <w:rStyle w:val="Hyperlink"/>
+            <w:noProof/>
+          </w:rPr>
+          <w:t>3.8.1</w:t>
+        </w:r>
+        <w:r>
+          <w:rPr>
+            <w:rFonts w:eastAsiaTheme="minorEastAsia"/>
+            <w:noProof/>
+            <w:lang w:eastAsia="es-ES"/>
+          </w:rPr>
+          <w:tab/>
+        </w:r>
+        <w:r>
+          <w:rPr>
+            <w:rStyle w:val="Hyperlink"/>
+            <w:noProof/>
+          </w:rPr>
+          <w:t>Crear nuevos desinstaladores</w:t>
+        </w:r>
+        <w:r>
+          <w:rPr>
+            <w:noProof/>
+            <w:webHidden/>
+          </w:rPr>
+          <w:tab/>
+        </w:r>
+        <w:r>
+          <w:rPr>
+            <w:noProof/>
+            <w:webHidden/>
+          </w:rPr>
+          <w:fldChar w:fldCharType="begin"/>
+        </w:r>
+        <w:r>
+          <w:rPr>
+            <w:noProof/>
+            <w:webHidden/>
+          </w:rPr>
+          <w:instrText xml:space="preserve"> PAGEREF _Toc62145884 \h </w:instrText>
+        </w:r>
+        <w:r>
+          <w:rPr>
+            <w:noProof/>
+            <w:webHidden/>
+          </w:rPr>
+        </w:r>
+        <w:r>
+          <w:rPr>
+            <w:noProof/>
+            <w:webHidden/>
+          </w:rPr>
+          <w:fldChar w:fldCharType="separate"/>
+        </w:r>
+        <w:r>
+          <w:rPr>
+            <w:noProof/>
+            <w:webHidden/>
+          </w:rPr>
+          <w:t>14</w:t>
+        </w:r>
+        <w:r>
+          <w:rPr>
+            <w:noProof/>
+            <w:webHidden/>
+          </w:rPr>
+          <w:fldChar w:fldCharType="end"/>
+        </w:r>
+      </w:hyperlink>
+    </w:p>
+    <w:p>
+      <w:pPr>
+        <w:pStyle w:val="TOC2"/>
+        <w:tabs>
+          <w:tab w:val="left" w:pos="660"/>
+          <w:tab w:val="right" w:leader="dot" w:pos="8949"/>
+        </w:tabs>
+        <w:rPr>
+          <w:rFonts w:eastAsiaTheme="minorEastAsia"/>
+          <w:noProof/>
+          <w:lang w:eastAsia="es-ES"/>
+        </w:rPr>
+      </w:pPr>
+      <w:hyperlink w:anchor="_Toc62145885" w:history="1">
+        <w:r>
+          <w:rPr>
+            <w:rStyle w:val="Hyperlink"/>
+            <w:noProof/>
+          </w:rPr>
+          <w:t>3.9</w:t>
+        </w:r>
+        <w:r>
+          <w:rPr>
+            <w:rFonts w:eastAsiaTheme="minorEastAsia"/>
+            <w:noProof/>
+            <w:lang w:eastAsia="es-ES"/>
+          </w:rPr>
+          <w:tab/>
+        </w:r>
+        <w:r>
+          <w:rPr>
+            <w:rStyle w:val="Hyperlink"/>
+            <w:noProof/>
+          </w:rPr>
+          <w:t>Firma de los instaladores</w:t>
+        </w:r>
+        <w:r>
+          <w:rPr>
+            <w:noProof/>
+            <w:webHidden/>
+          </w:rPr>
+          <w:tab/>
+        </w:r>
+        <w:r>
+          <w:rPr>
+            <w:noProof/>
+            <w:webHidden/>
+          </w:rPr>
+          <w:fldChar w:fldCharType="begin"/>
+        </w:r>
+        <w:r>
+          <w:rPr>
+            <w:noProof/>
+            <w:webHidden/>
+          </w:rPr>
+          <w:instrText xml:space="preserve"> PAGEREF _Toc62145885 \h </w:instrText>
+        </w:r>
+        <w:r>
+          <w:rPr>
+            <w:noProof/>
+            <w:webHidden/>
+          </w:rPr>
+        </w:r>
+        <w:r>
+          <w:rPr>
+            <w:noProof/>
+            <w:webHidden/>
+          </w:rPr>
+          <w:fldChar w:fldCharType="separate"/>
+        </w:r>
+        <w:r>
+          <w:rPr>
+            <w:noProof/>
+            <w:webHidden/>
+          </w:rPr>
+          <w:t>14</w:t>
         </w:r>
         <w:r>
           <w:rPr>
@@ -758,24 +1194,24 @@
       <w:pPr>
         <w:pStyle w:val="Heading1"/>
       </w:pPr>
-      <w:bookmarkStart w:id="0" w:name="_Toc414390325"/>
-      <w:bookmarkStart w:id="1" w:name="_Toc424848867"/>
-      <w:bookmarkStart w:id="2" w:name="_Toc425144388"/>
-      <w:bookmarkStart w:id="3" w:name="_Toc429737795"/>
-      <w:bookmarkStart w:id="4" w:name="_Toc441766819"/>
-      <w:bookmarkStart w:id="5" w:name="_Toc442343767"/>
-      <w:bookmarkStart w:id="6" w:name="_Toc472669382"/>
+      <w:bookmarkStart w:id="1" w:name="_Toc414390325"/>
+      <w:bookmarkStart w:id="2" w:name="_Toc424848867"/>
+      <w:bookmarkStart w:id="3" w:name="_Toc425144388"/>
+      <w:bookmarkStart w:id="4" w:name="_Toc429737795"/>
+      <w:bookmarkStart w:id="5" w:name="_Toc441766819"/>
+      <w:bookmarkStart w:id="6" w:name="_Toc442343767"/>
+      <w:bookmarkStart w:id="7" w:name="_Toc62145873"/>
       <w:r>
         <w:lastRenderedPageBreak/>
         <w:t>Introducción</w:t>
       </w:r>
-      <w:bookmarkEnd w:id="0"/>
       <w:bookmarkEnd w:id="1"/>
       <w:bookmarkEnd w:id="2"/>
       <w:bookmarkEnd w:id="3"/>
       <w:bookmarkEnd w:id="4"/>
       <w:bookmarkEnd w:id="5"/>
       <w:bookmarkEnd w:id="6"/>
+      <w:bookmarkEnd w:id="7"/>
     </w:p>
     <w:p>
       <w:pPr>
@@ -1081,24 +1517,24 @@
       <w:pPr>
         <w:pStyle w:val="Heading1"/>
       </w:pPr>
-      <w:bookmarkStart w:id="7" w:name="_Toc414390327"/>
-      <w:bookmarkStart w:id="8" w:name="_Toc424848869"/>
-      <w:bookmarkStart w:id="9" w:name="_Toc425144390"/>
-      <w:bookmarkStart w:id="10" w:name="_Toc429737797"/>
-      <w:bookmarkStart w:id="11" w:name="_Toc441766821"/>
-      <w:bookmarkStart w:id="12" w:name="_Toc442343769"/>
-      <w:bookmarkStart w:id="13" w:name="_Toc472669383"/>
+      <w:bookmarkStart w:id="8" w:name="_Toc414390327"/>
+      <w:bookmarkStart w:id="9" w:name="_Toc424848869"/>
+      <w:bookmarkStart w:id="10" w:name="_Toc425144390"/>
+      <w:bookmarkStart w:id="11" w:name="_Toc429737797"/>
+      <w:bookmarkStart w:id="12" w:name="_Toc441766821"/>
+      <w:bookmarkStart w:id="13" w:name="_Toc442343769"/>
+      <w:bookmarkStart w:id="14" w:name="_Toc62145874"/>
       <w:r>
         <w:lastRenderedPageBreak/>
         <w:t>Requisitos mínimos</w:t>
       </w:r>
-      <w:bookmarkEnd w:id="7"/>
       <w:bookmarkEnd w:id="8"/>
       <w:bookmarkEnd w:id="9"/>
       <w:bookmarkEnd w:id="10"/>
       <w:bookmarkEnd w:id="11"/>
       <w:bookmarkEnd w:id="12"/>
       <w:bookmarkEnd w:id="13"/>
+      <w:bookmarkEnd w:id="14"/>
     </w:p>
     <w:p>
       <w:r>
@@ -1155,24 +1591,24 @@
         </w:rPr>
         <w:t>.</w:t>
       </w:r>
-      <w:bookmarkStart w:id="14" w:name="_Toc414390326"/>
-      <w:bookmarkStart w:id="15" w:name="_Toc424848868"/>
-      <w:bookmarkStart w:id="16" w:name="_Toc425144389"/>
-      <w:bookmarkStart w:id="17" w:name="_Toc429737796"/>
-      <w:bookmarkStart w:id="18" w:name="_Toc441766820"/>
-      <w:bookmarkStart w:id="19" w:name="_Toc442343768"/>
+      <w:bookmarkStart w:id="15" w:name="_Toc414390326"/>
+      <w:bookmarkStart w:id="16" w:name="_Toc424848868"/>
+      <w:bookmarkStart w:id="17" w:name="_Toc425144389"/>
+      <w:bookmarkStart w:id="18" w:name="_Toc429737796"/>
+      <w:bookmarkStart w:id="19" w:name="_Toc441766820"/>
+      <w:bookmarkStart w:id="20" w:name="_Toc442343768"/>
       <w:r>
         <w:rPr>
           <w:lang w:val="en-GB"/>
         </w:rPr>
         <w:t xml:space="preserve"> </w:t>
       </w:r>
-      <w:bookmarkEnd w:id="14"/>
       <w:bookmarkEnd w:id="15"/>
       <w:bookmarkEnd w:id="16"/>
       <w:bookmarkEnd w:id="17"/>
       <w:bookmarkEnd w:id="18"/>
       <w:bookmarkEnd w:id="19"/>
+      <w:bookmarkEnd w:id="20"/>
     </w:p>
     <w:p>
       <w:r>
@@ -1410,9 +1846,24 @@
       <w:pPr>
         <w:pStyle w:val="ListParagraph"/>
         <w:numPr>
-          <w:ilvl w:val="0"/>
+          <w:ilvl w:val="1"/>
           <w:numId w:val="7"/>
         </w:numPr>
+      </w:pPr>
+      <w:r>
+        <w:t>Se requieren también los siguientes plugins</w:t>
+      </w:r>
+      <w:r>
+        <w:t>:</w:t>
+      </w:r>
+    </w:p>
+    <w:p>
+      <w:pPr>
+        <w:pStyle w:val="ListParagraph"/>
+        <w:numPr>
+          <w:ilvl w:val="2"/>
+          <w:numId w:val="7"/>
+        </w:numPr>
         <w:rPr>
           <w:lang w:val="en-GB"/>
         </w:rPr>
@@ -1421,7 +1872,7 @@
         <w:rPr>
           <w:lang w:val="en-GB"/>
         </w:rPr>
-        <w:t>NSIS NsProcess Plugin (</w:t>
+        <w:t>NsProcess Plugin (</w:t>
       </w:r>
       <w:hyperlink r:id="rId13" w:history="1">
         <w:r>
@@ -1449,6 +1900,87 @@
       <w:pPr>
         <w:pStyle w:val="ListParagraph"/>
         <w:numPr>
+          <w:ilvl w:val="3"/>
+          <w:numId w:val="7"/>
+        </w:numPr>
+        <w:rPr>
+          <w:lang w:val="es-ES_tradnl"/>
+        </w:rPr>
+      </w:pPr>
+      <w:r>
+        <w:rPr>
+          <w:lang w:val="es-ES_tradnl"/>
+        </w:rPr>
+        <w:t>Plugin para permitir la detección y manipulación de procesos durante la instalación.</w:t>
+      </w:r>
+    </w:p>
+    <w:p>
+      <w:pPr>
+        <w:pStyle w:val="ListParagraph"/>
+        <w:numPr>
+          <w:ilvl w:val="2"/>
+          <w:numId w:val="7"/>
+        </w:numPr>
+        <w:rPr>
+          <w:lang w:val="en-US"/>
+        </w:rPr>
+      </w:pPr>
+      <w:r>
+        <w:rPr>
+          <w:lang w:val="en-US"/>
+        </w:rPr>
+        <w:t>Registry Plugin (</w:t>
+      </w:r>
+      <w:hyperlink r:id="rId14" w:history="1">
+        <w:r>
+          <w:rPr>
+            <w:rStyle w:val="Hyperlink"/>
+            <w:lang w:val="en-US"/>
+          </w:rPr>
+          <w:t>https://nsis.sourceforge.io/Registry_plug-in</w:t>
+        </w:r>
+      </w:hyperlink>
+      <w:r>
+        <w:rPr>
+          <w:lang w:val="en-US"/>
+        </w:rPr>
+        <w:t>)</w:t>
+      </w:r>
+    </w:p>
+    <w:p>
+      <w:pPr>
+        <w:pStyle w:val="ListParagraph"/>
+        <w:numPr>
+          <w:ilvl w:val="3"/>
+          <w:numId w:val="7"/>
+        </w:numPr>
+        <w:rPr>
+          <w:lang w:val="es-ES_tradnl"/>
+        </w:rPr>
+      </w:pPr>
+      <w:r>
+        <w:rPr>
+          <w:lang w:val="es-ES_tradnl"/>
+        </w:rPr>
+        <w:t xml:space="preserve">Plugin para permitir la </w:t>
+      </w:r>
+      <w:r>
+        <w:rPr>
+          <w:lang w:val="es-ES_tradnl"/>
+        </w:rPr>
+        <w:t>búsqueda de entradas en el registro</w:t>
+      </w:r>
+      <w:r>
+        <w:rPr>
+          <w:lang w:val="es-ES_tradnl"/>
+        </w:rPr>
+        <w:t>.</w:t>
+      </w:r>
+    </w:p>
+    <w:p>
+      <w:pPr>
+        <w:pStyle w:val="ListParagraph"/>
+        <w:numPr>
           <w:ilvl w:val="1"/>
           <w:numId w:val="7"/>
         </w:numPr>
@@ -1460,31 +1992,19 @@
         <w:rPr>
           <w:lang w:val="es-ES_tradnl"/>
         </w:rPr>
-        <w:t>Plugin de NSIS para permitir la detección y manipulación de procesos durante la instalación.</w:t>
-      </w:r>
-    </w:p>
-    <w:p>
-      <w:pPr>
-        <w:pStyle w:val="ListParagraph"/>
-        <w:numPr>
-          <w:ilvl w:val="1"/>
-          <w:numId w:val="7"/>
-        </w:numPr>
+        <w:t xml:space="preserve">Deberán localizarse los </w:t>
+      </w:r>
+      <w:r>
         <w:rPr>
           <w:lang w:val="es-ES_tradnl"/>
         </w:rPr>
-      </w:pPr>
+        <w:t xml:space="preserve">ficheros </w:t>
+      </w:r>
       <w:r>
         <w:rPr>
           <w:lang w:val="es-ES_tradnl"/>
         </w:rPr>
-        <w:t xml:space="preserve">Deberán localizarse los </w:t>
-      </w:r>
-      <w:r>
-        <w:rPr>
-          <w:lang w:val="es-ES_tradnl"/>
-        </w:rPr>
-        <w:t xml:space="preserve">ficheros .nsh y .dll </w:t>
+        <w:t xml:space="preserve">de los plugins </w:t>
       </w:r>
       <w:r>
         <w:rPr>
@@ -1556,16 +2076,6 @@
         <w:spacing w:after="0" w:line="240" w:lineRule="auto"/>
         <w:ind w:left="708"/>
         <w:rPr>
-          <w:rFonts w:ascii="Consolas" w:eastAsia="Times New Roman" w:hAnsi="Consolas" w:cs="Consolas"/>
-          <w:color w:val="242729"/>
-          <w:sz w:val="20"/>
-          <w:szCs w:val="20"/>
-          <w:bdr w:val="none" w:sz="0" w:space="0" w:color="auto" w:frame="1"/>
-          <w:lang w:val="es-ES_tradnl"/>
-        </w:rPr>
-      </w:pPr>
-      <w:r>
-        <w:rPr>
           <w:rFonts w:ascii="Courier New" w:eastAsia="Times New Roman" w:hAnsi="Courier New" w:cs="Courier New"/>
           <w:color w:val="242729"/>
           <w:sz w:val="20"/>
@@ -1574,8 +2084,7 @@
           <w:shd w:val="clear" w:color="auto" w:fill="EFF0F1"/>
           <w:lang w:val="es-ES_tradnl"/>
         </w:rPr>
-        <w:t>NSIS/</w:t>
-      </w:r>
+      </w:pPr>
       <w:r>
         <w:rPr>
           <w:rFonts w:ascii="Courier New" w:eastAsia="Times New Roman" w:hAnsi="Courier New" w:cs="Courier New"/>
@@ -1586,8 +2095,7 @@
           <w:shd w:val="clear" w:color="auto" w:fill="EFF0F1"/>
           <w:lang w:val="es-ES_tradnl"/>
         </w:rPr>
-        <w:br/>
-        <w:t>├── Include</w:t>
+        <w:t>NSIS/</w:t>
       </w:r>
       <w:r>
         <w:rPr>
@@ -1599,7 +2107,8 @@
           <w:shd w:val="clear" w:color="auto" w:fill="EFF0F1"/>
           <w:lang w:val="es-ES_tradnl"/>
         </w:rPr>
-        <w:t>/</w:t>
+        <w:br/>
+        <w:t>├── Include</w:t>
       </w:r>
       <w:r>
         <w:rPr>
@@ -1611,8 +2120,7 @@
           <w:shd w:val="clear" w:color="auto" w:fill="EFF0F1"/>
           <w:lang w:val="es-ES_tradnl"/>
         </w:rPr>
-        <w:br/>
-        <w:t>│   └── nsProcess.nsh</w:t>
+        <w:t>/</w:t>
       </w:r>
       <w:r>
         <w:rPr>
@@ -1625,7 +2133,7 @@
           <w:lang w:val="es-ES_tradnl"/>
         </w:rPr>
         <w:br/>
-        <w:t>└── Plugins/</w:t>
+        <w:t>│   └── nsProcess.nsh</w:t>
       </w:r>
       <w:r>
         <w:rPr>
@@ -1638,7 +2146,78 @@
           <w:lang w:val="es-ES_tradnl"/>
         </w:rPr>
         <w:br/>
+        <w:t>└── Plugins/</w:t>
+      </w:r>
+      <w:r>
+        <w:rPr>
+          <w:rFonts w:ascii="Courier New" w:eastAsia="Times New Roman" w:hAnsi="Courier New" w:cs="Courier New"/>
+          <w:color w:val="242729"/>
+          <w:sz w:val="20"/>
+          <w:szCs w:val="20"/>
+          <w:bdr w:val="none" w:sz="0" w:space="0" w:color="auto" w:frame="1"/>
+          <w:shd w:val="clear" w:color="auto" w:fill="EFF0F1"/>
+          <w:lang w:val="es-ES_tradnl"/>
+        </w:rPr>
+        <w:br/>
         <w:t>    └── nsProcess.dll</w:t>
+      </w:r>
+    </w:p>
+    <w:p>
+      <w:pPr>
+        <w:shd w:val="clear" w:color="auto" w:fill="EFF0F1"/>
+        <w:tabs>
+          <w:tab w:val="left" w:pos="916"/>
+          <w:tab w:val="left" w:pos="1832"/>
+          <w:tab w:val="left" w:pos="2748"/>
+          <w:tab w:val="left" w:pos="3664"/>
+          <w:tab w:val="left" w:pos="4580"/>
+          <w:tab w:val="left" w:pos="5496"/>
+          <w:tab w:val="left" w:pos="6412"/>
+          <w:tab w:val="left" w:pos="7328"/>
+          <w:tab w:val="left" w:pos="8244"/>
+          <w:tab w:val="left" w:pos="9160"/>
+          <w:tab w:val="left" w:pos="10076"/>
+          <w:tab w:val="left" w:pos="10992"/>
+          <w:tab w:val="left" w:pos="11908"/>
+          <w:tab w:val="left" w:pos="12824"/>
+          <w:tab w:val="left" w:pos="13740"/>
+          <w:tab w:val="left" w:pos="14656"/>
+        </w:tabs>
+        <w:spacing w:after="0" w:line="240" w:lineRule="auto"/>
+        <w:ind w:left="708"/>
+        <w:rPr>
+          <w:rFonts w:ascii="Courier New" w:eastAsia="Times New Roman" w:hAnsi="Courier New" w:cs="Courier New"/>
+          <w:color w:val="242729"/>
+          <w:sz w:val="20"/>
+          <w:szCs w:val="20"/>
+          <w:bdr w:val="none" w:sz="0" w:space="0" w:color="auto" w:frame="1"/>
+          <w:shd w:val="clear" w:color="auto" w:fill="EFF0F1"/>
+          <w:lang w:val="es-ES_tradnl"/>
+        </w:rPr>
+      </w:pPr>
+      <w:r>
+        <w:rPr>
+          <w:rFonts w:ascii="Courier New" w:eastAsia="Times New Roman" w:hAnsi="Courier New" w:cs="Courier New"/>
+          <w:color w:val="242729"/>
+          <w:sz w:val="20"/>
+          <w:szCs w:val="20"/>
+          <w:bdr w:val="none" w:sz="0" w:space="0" w:color="auto" w:frame="1"/>
+          <w:shd w:val="clear" w:color="auto" w:fill="EFF0F1"/>
+          <w:lang w:val="es-ES_tradnl"/>
+        </w:rPr>
+        <w:t xml:space="preserve">    └── </w:t>
+      </w:r>
+      <w:r>
+        <w:rPr>
+          <w:rFonts w:ascii="Courier New" w:eastAsia="Times New Roman" w:hAnsi="Courier New" w:cs="Courier New"/>
+          <w:color w:val="242729"/>
+          <w:sz w:val="20"/>
+          <w:szCs w:val="20"/>
+          <w:bdr w:val="none" w:sz="0" w:space="0" w:color="auto" w:frame="1"/>
+          <w:shd w:val="clear" w:color="auto" w:fill="EFF0F1"/>
+          <w:lang w:val="es-ES_tradnl"/>
+        </w:rPr>
+        <w:t>registry.dll</w:t>
       </w:r>
     </w:p>
     <w:p>
@@ -1673,11 +2252,6 @@
         <w:pStyle w:val="ListParagraph"/>
         <w:ind w:left="1428"/>
         <w:rPr>
-          <w:lang w:val="es-ES_tradnl"/>
-        </w:rPr>
-      </w:pPr>
-      <w:r>
-        <w:rPr>
           <w:rFonts w:ascii="Courier New" w:eastAsia="Times New Roman" w:hAnsi="Courier New" w:cs="Courier New"/>
           <w:color w:val="242729"/>
           <w:sz w:val="20"/>
@@ -1686,8 +2260,7 @@
           <w:shd w:val="clear" w:color="auto" w:fill="EFF0F1"/>
           <w:lang w:val="es-ES_tradnl"/>
         </w:rPr>
-        <w:t>NSIS/</w:t>
-      </w:r>
+      </w:pPr>
       <w:r>
         <w:rPr>
           <w:rFonts w:ascii="Courier New" w:eastAsia="Times New Roman" w:hAnsi="Courier New" w:cs="Courier New"/>
@@ -1698,8 +2271,7 @@
           <w:shd w:val="clear" w:color="auto" w:fill="EFF0F1"/>
           <w:lang w:val="es-ES_tradnl"/>
         </w:rPr>
-        <w:br/>
-        <w:t>├── Include</w:t>
+        <w:t>NSIS/</w:t>
       </w:r>
       <w:r>
         <w:rPr>
@@ -1711,7 +2283,8 @@
           <w:shd w:val="clear" w:color="auto" w:fill="EFF0F1"/>
           <w:lang w:val="es-ES_tradnl"/>
         </w:rPr>
-        <w:t>/</w:t>
+        <w:br/>
+        <w:t>├── Include</w:t>
       </w:r>
       <w:r>
         <w:rPr>
@@ -1723,8 +2296,7 @@
           <w:shd w:val="clear" w:color="auto" w:fill="EFF0F1"/>
           <w:lang w:val="es-ES_tradnl"/>
         </w:rPr>
-        <w:br/>
-        <w:t>│   └── nsProcess.nsh</w:t>
+        <w:t>/</w:t>
       </w:r>
       <w:r>
         <w:rPr>
@@ -1737,9 +2309,13 @@
           <w:lang w:val="es-ES_tradnl"/>
         </w:rPr>
         <w:br/>
-        <w:t>└── Plugins/</w:t>
-      </w:r>
-      <w:r>
+        <w:t>│   └── nsProcess.nsh</w:t>
+      </w:r>
+    </w:p>
+    <w:p>
+      <w:pPr>
+        <w:pStyle w:val="ListParagraph"/>
+        <w:ind w:left="1428"/>
         <w:rPr>
           <w:rFonts w:ascii="Courier New" w:eastAsia="Times New Roman" w:hAnsi="Courier New" w:cs="Courier New"/>
           <w:color w:val="242729"/>
@@ -1749,9 +2325,7 @@
           <w:shd w:val="clear" w:color="auto" w:fill="EFF0F1"/>
           <w:lang w:val="es-ES_tradnl"/>
         </w:rPr>
-        <w:br/>
-        <w:t>    ├── x86-ansi/</w:t>
-      </w:r>
+      </w:pPr>
       <w:r>
         <w:rPr>
           <w:rFonts w:ascii="Courier New" w:eastAsia="Times New Roman" w:hAnsi="Courier New" w:cs="Courier New"/>
@@ -1762,8 +2336,7 @@
           <w:shd w:val="clear" w:color="auto" w:fill="EFF0F1"/>
           <w:lang w:val="es-ES_tradnl"/>
         </w:rPr>
-        <w:br/>
-        <w:t>    │   └── nsProcess.dll</w:t>
+        <w:t xml:space="preserve">│   └── </w:t>
       </w:r>
       <w:r>
         <w:rPr>
@@ -1775,8 +2348,7 @@
           <w:shd w:val="clear" w:color="auto" w:fill="EFF0F1"/>
           <w:lang w:val="es-ES_tradnl"/>
         </w:rPr>
-        <w:br/>
-        <w:t>    └── x86-unicode/</w:t>
+        <w:t>Registry.nsh</w:t>
       </w:r>
       <w:r>
         <w:rPr>
@@ -1789,7 +2361,199 @@
           <w:lang w:val="es-ES_tradnl"/>
         </w:rPr>
         <w:br/>
+        <w:t>└── Plugins/</w:t>
+      </w:r>
+      <w:r>
+        <w:rPr>
+          <w:rFonts w:ascii="Courier New" w:eastAsia="Times New Roman" w:hAnsi="Courier New" w:cs="Courier New"/>
+          <w:color w:val="242729"/>
+          <w:sz w:val="20"/>
+          <w:szCs w:val="20"/>
+          <w:bdr w:val="none" w:sz="0" w:space="0" w:color="auto" w:frame="1"/>
+          <w:shd w:val="clear" w:color="auto" w:fill="EFF0F1"/>
+          <w:lang w:val="es-ES_tradnl"/>
+        </w:rPr>
+        <w:br/>
+        <w:t>    ├── x86-ansi/</w:t>
+      </w:r>
+      <w:r>
+        <w:rPr>
+          <w:rFonts w:ascii="Courier New" w:eastAsia="Times New Roman" w:hAnsi="Courier New" w:cs="Courier New"/>
+          <w:color w:val="242729"/>
+          <w:sz w:val="20"/>
+          <w:szCs w:val="20"/>
+          <w:bdr w:val="none" w:sz="0" w:space="0" w:color="auto" w:frame="1"/>
+          <w:shd w:val="clear" w:color="auto" w:fill="EFF0F1"/>
+          <w:lang w:val="es-ES_tradnl"/>
+        </w:rPr>
+        <w:br/>
+        <w:t>    │   └── nsProcess.dll</w:t>
+      </w:r>
+    </w:p>
+    <w:p>
+      <w:pPr>
+        <w:pStyle w:val="ListParagraph"/>
+        <w:ind w:left="1428"/>
+        <w:rPr>
+          <w:rFonts w:ascii="Courier New" w:eastAsia="Times New Roman" w:hAnsi="Courier New" w:cs="Courier New"/>
+          <w:color w:val="242729"/>
+          <w:sz w:val="20"/>
+          <w:szCs w:val="20"/>
+          <w:bdr w:val="none" w:sz="0" w:space="0" w:color="auto" w:frame="1"/>
+          <w:shd w:val="clear" w:color="auto" w:fill="EFF0F1"/>
+          <w:lang w:val="es-ES_tradnl"/>
+        </w:rPr>
+      </w:pPr>
+      <w:r>
+        <w:rPr>
+          <w:rFonts w:ascii="Courier New" w:eastAsia="Times New Roman" w:hAnsi="Courier New" w:cs="Courier New"/>
+          <w:color w:val="242729"/>
+          <w:sz w:val="20"/>
+          <w:szCs w:val="20"/>
+          <w:bdr w:val="none" w:sz="0" w:space="0" w:color="auto" w:frame="1"/>
+          <w:shd w:val="clear" w:color="auto" w:fill="EFF0F1"/>
+          <w:lang w:val="es-ES_tradnl"/>
+        </w:rPr>
+        <w:t xml:space="preserve">    │   └── </w:t>
+      </w:r>
+      <w:r>
+        <w:rPr>
+          <w:rFonts w:ascii="Courier New" w:eastAsia="Times New Roman" w:hAnsi="Courier New" w:cs="Courier New"/>
+          <w:color w:val="242729"/>
+          <w:sz w:val="20"/>
+          <w:szCs w:val="20"/>
+          <w:bdr w:val="none" w:sz="0" w:space="0" w:color="auto" w:frame="1"/>
+          <w:shd w:val="clear" w:color="auto" w:fill="EFF0F1"/>
+          <w:lang w:val="es-ES_tradnl"/>
+        </w:rPr>
+        <w:t>registry</w:t>
+      </w:r>
+      <w:r>
+        <w:rPr>
+          <w:rFonts w:ascii="Courier New" w:eastAsia="Times New Roman" w:hAnsi="Courier New" w:cs="Courier New"/>
+          <w:color w:val="242729"/>
+          <w:sz w:val="20"/>
+          <w:szCs w:val="20"/>
+          <w:bdr w:val="none" w:sz="0" w:space="0" w:color="auto" w:frame="1"/>
+          <w:shd w:val="clear" w:color="auto" w:fill="EFF0F1"/>
+          <w:lang w:val="es-ES_tradnl"/>
+        </w:rPr>
+        <w:t>.dll</w:t>
+      </w:r>
+    </w:p>
+    <w:p>
+      <w:pPr>
+        <w:pStyle w:val="ListParagraph"/>
+        <w:ind w:left="1428"/>
+        <w:rPr>
+          <w:rFonts w:ascii="Courier New" w:eastAsia="Times New Roman" w:hAnsi="Courier New" w:cs="Courier New"/>
+          <w:color w:val="242729"/>
+          <w:sz w:val="20"/>
+          <w:szCs w:val="20"/>
+          <w:bdr w:val="none" w:sz="0" w:space="0" w:color="auto" w:frame="1"/>
+          <w:shd w:val="clear" w:color="auto" w:fill="EFF0F1"/>
+          <w:lang w:val="es-ES_tradnl"/>
+        </w:rPr>
+      </w:pPr>
+      <w:r>
+        <w:rPr>
+          <w:rFonts w:ascii="Courier New" w:eastAsia="Times New Roman" w:hAnsi="Courier New" w:cs="Courier New"/>
+          <w:color w:val="242729"/>
+          <w:sz w:val="20"/>
+          <w:szCs w:val="20"/>
+          <w:bdr w:val="none" w:sz="0" w:space="0" w:color="auto" w:frame="1"/>
+          <w:shd w:val="clear" w:color="auto" w:fill="EFF0F1"/>
+          <w:lang w:val="es-ES_tradnl"/>
+        </w:rPr>
+        <w:t>    └── x86-unicode/</w:t>
+      </w:r>
+      <w:r>
+        <w:rPr>
+          <w:rFonts w:ascii="Courier New" w:eastAsia="Times New Roman" w:hAnsi="Courier New" w:cs="Courier New"/>
+          <w:color w:val="242729"/>
+          <w:sz w:val="20"/>
+          <w:szCs w:val="20"/>
+          <w:bdr w:val="none" w:sz="0" w:space="0" w:color="auto" w:frame="1"/>
+          <w:shd w:val="clear" w:color="auto" w:fill="EFF0F1"/>
+          <w:lang w:val="es-ES_tradnl"/>
+        </w:rPr>
+        <w:br/>
         <w:t>        └── nsProcess.dll</w:t>
+      </w:r>
+    </w:p>
+    <w:p>
+      <w:pPr>
+        <w:pStyle w:val="ListParagraph"/>
+        <w:ind w:left="1428"/>
+        <w:rPr>
+          <w:rFonts w:ascii="Courier New" w:eastAsia="Times New Roman" w:hAnsi="Courier New" w:cs="Courier New"/>
+          <w:color w:val="242729"/>
+          <w:sz w:val="20"/>
+          <w:szCs w:val="20"/>
+          <w:bdr w:val="none" w:sz="0" w:space="0" w:color="auto" w:frame="1"/>
+          <w:shd w:val="clear" w:color="auto" w:fill="EFF0F1"/>
+          <w:lang w:val="es-ES_tradnl"/>
+        </w:rPr>
+      </w:pPr>
+      <w:r>
+        <w:rPr>
+          <w:rFonts w:ascii="Courier New" w:eastAsia="Times New Roman" w:hAnsi="Courier New" w:cs="Courier New"/>
+          <w:color w:val="242729"/>
+          <w:sz w:val="20"/>
+          <w:szCs w:val="20"/>
+          <w:bdr w:val="none" w:sz="0" w:space="0" w:color="auto" w:frame="1"/>
+          <w:shd w:val="clear" w:color="auto" w:fill="EFF0F1"/>
+          <w:lang w:val="es-ES_tradnl"/>
+        </w:rPr>
+        <w:t>    </w:t>
+      </w:r>
+      <w:r>
+        <w:rPr>
+          <w:rFonts w:ascii="Courier New" w:eastAsia="Times New Roman" w:hAnsi="Courier New" w:cs="Courier New"/>
+          <w:color w:val="242729"/>
+          <w:sz w:val="20"/>
+          <w:szCs w:val="20"/>
+          <w:bdr w:val="none" w:sz="0" w:space="0" w:color="auto" w:frame="1"/>
+          <w:shd w:val="clear" w:color="auto" w:fill="EFF0F1"/>
+          <w:lang w:val="es-ES_tradnl"/>
+        </w:rPr>
+        <w:t xml:space="preserve"> </w:t>
+      </w:r>
+      <w:r>
+        <w:rPr>
+          <w:rFonts w:ascii="Courier New" w:eastAsia="Times New Roman" w:hAnsi="Courier New" w:cs="Courier New"/>
+          <w:color w:val="242729"/>
+          <w:sz w:val="20"/>
+          <w:szCs w:val="20"/>
+          <w:bdr w:val="none" w:sz="0" w:space="0" w:color="auto" w:frame="1"/>
+          <w:shd w:val="clear" w:color="auto" w:fill="EFF0F1"/>
+          <w:lang w:val="es-ES_tradnl"/>
+        </w:rPr>
+        <w:t xml:space="preserve">   └── </w:t>
+      </w:r>
+      <w:r>
+        <w:rPr>
+          <w:rFonts w:ascii="Courier New" w:eastAsia="Times New Roman" w:hAnsi="Courier New" w:cs="Courier New"/>
+          <w:color w:val="242729"/>
+          <w:sz w:val="20"/>
+          <w:szCs w:val="20"/>
+          <w:bdr w:val="none" w:sz="0" w:space="0" w:color="auto" w:frame="1"/>
+          <w:shd w:val="clear" w:color="auto" w:fill="EFF0F1"/>
+          <w:lang w:val="es-ES_tradnl"/>
+        </w:rPr>
+        <w:t>registry</w:t>
+      </w:r>
+      <w:r>
+        <w:rPr>
+          <w:rFonts w:ascii="Courier New" w:eastAsia="Times New Roman" w:hAnsi="Courier New" w:cs="Courier New"/>
+          <w:color w:val="242729"/>
+          <w:sz w:val="20"/>
+          <w:szCs w:val="20"/>
+          <w:bdr w:val="none" w:sz="0" w:space="0" w:color="auto" w:frame="1"/>
+          <w:shd w:val="clear" w:color="auto" w:fill="EFF0F1"/>
+          <w:lang w:val="es-ES_tradnl"/>
+        </w:rPr>
+        <w:t>.dll</w:t>
       </w:r>
     </w:p>
     <w:p>
@@ -1813,10 +2577,12 @@
       <w:pPr>
         <w:pStyle w:val="Heading1"/>
       </w:pPr>
+      <w:bookmarkStart w:id="21" w:name="_Toc62145875"/>
       <w:r>
         <w:lastRenderedPageBreak/>
         <w:t>Preparación del entorno</w:t>
       </w:r>
+      <w:bookmarkEnd w:id="21"/>
     </w:p>
     <w:p>
       <w:pPr>
@@ -1854,24 +2620,12 @@
       <w:r>
         <w:t xml:space="preserve"> en GitHub (</w:t>
       </w:r>
-      <w:hyperlink r:id="rId14" w:history="1">
+      <w:hyperlink r:id="rId15" w:history="1">
         <w:r>
           <w:rPr>
             <w:rStyle w:val="Hyperlink"/>
           </w:rPr>
-          <w:t>https://github.com/ctt-gob-es/clienteafirma/tree/</w:t>
-        </w:r>
-        <w:r>
-          <w:rPr>
-            <w:rStyle w:val="Hyperlink"/>
-          </w:rPr>
-          <w:t>m</w:t>
-        </w:r>
-        <w:r>
-          <w:rPr>
-            <w:rStyle w:val="Hyperlink"/>
-          </w:rPr>
-          <w:t>aster/afirma-simple-installer</w:t>
+          <w:t>https://github.com/ctt-gob-es/clienteafirma/tree/master/afirma-simple-installer</w:t>
         </w:r>
       </w:hyperlink>
       <w:r>
@@ -1882,9 +2636,11 @@
       <w:pPr>
         <w:pStyle w:val="Heading2"/>
       </w:pPr>
+      <w:bookmarkStart w:id="22" w:name="_Toc62145876"/>
       <w:r>
         <w:t>Estructura de ficheros</w:t>
       </w:r>
+      <w:bookmarkEnd w:id="22"/>
     </w:p>
     <w:p>
       <w:pPr>
@@ -2564,13 +3320,7 @@
         <w:t xml:space="preserve">Script para la creación del </w:t>
       </w:r>
       <w:r>
-        <w:t xml:space="preserve">instalador MSI de </w:t>
-      </w:r>
-      <w:r>
-        <w:t>64</w:t>
-      </w:r>
-      <w:r>
-        <w:t xml:space="preserve"> bits a partir de su pre-instalador.</w:t>
+        <w:t>instalador MSI de 64 bits a partir de su pre-instalador.</w:t>
       </w:r>
     </w:p>
     <w:p>
@@ -2875,9 +3625,11 @@
       <w:pPr>
         <w:pStyle w:val="Heading2"/>
       </w:pPr>
+      <w:bookmarkStart w:id="23" w:name="_Toc62145877"/>
       <w:r>
         <w:t>Configuración de las JRE empaquetadas</w:t>
       </w:r>
+      <w:bookmarkEnd w:id="23"/>
     </w:p>
     <w:p>
       <w:pPr>
@@ -3296,11 +4048,13 @@
       <w:pPr>
         <w:pStyle w:val="Heading2"/>
       </w:pPr>
-      <w:bookmarkStart w:id="20" w:name="_Toc503976941"/>
+      <w:bookmarkStart w:id="24" w:name="_Toc503976941"/>
+      <w:bookmarkStart w:id="25" w:name="_Toc62145878"/>
       <w:r>
         <w:t>Configuración de la versión de AutoFirma</w:t>
       </w:r>
-      <w:bookmarkEnd w:id="20"/>
+      <w:bookmarkEnd w:id="24"/>
+      <w:bookmarkEnd w:id="25"/>
     </w:p>
     <w:p>
       <w:pPr>
@@ -3922,6 +4676,7 @@
       <w:pPr>
         <w:pStyle w:val="Heading2"/>
       </w:pPr>
+      <w:bookmarkStart w:id="26" w:name="_Toc62145879"/>
       <w:r>
         <w:lastRenderedPageBreak/>
         <w:t xml:space="preserve">Generación de los ejecutables </w:t>
@@ -3929,6 +4684,7 @@
       <w:r>
         <w:t>JAR</w:t>
       </w:r>
+      <w:bookmarkEnd w:id="26"/>
     </w:p>
     <w:p>
       <w:pPr>
@@ -3937,7 +4693,7 @@
       <w:r>
         <w:t>Como primer paso para la creación de los instaladores de AutoFirma, es necesario generar sus ejecutables. Para ello, deberemos descargarnos el proyecto “clienteafirma” de GitHub (</w:t>
       </w:r>
-      <w:hyperlink r:id="rId15" w:history="1">
+      <w:hyperlink r:id="rId16" w:history="1">
         <w:r>
           <w:rPr>
             <w:rStyle w:val="Hyperlink"/>
@@ -4161,9 +4917,11 @@
       <w:pPr>
         <w:pStyle w:val="Heading2"/>
       </w:pPr>
+      <w:bookmarkStart w:id="27" w:name="_Toc62145880"/>
       <w:r>
         <w:t>Generación de los ejecutables EXE</w:t>
       </w:r>
+      <w:bookmarkEnd w:id="27"/>
     </w:p>
     <w:p>
       <w:r>
@@ -4285,7 +5043,7 @@
                     <pic:cNvPicPr/>
                   </pic:nvPicPr>
                   <pic:blipFill>
-                    <a:blip r:embed="rId16"/>
+                    <a:blip r:embed="rId17"/>
                     <a:stretch>
                       <a:fillRect/>
                     </a:stretch>
@@ -4357,7 +5115,7 @@
                     <pic:cNvPicPr/>
                   </pic:nvPicPr>
                   <pic:blipFill rotWithShape="1">
-                    <a:blip r:embed="rId17"/>
+                    <a:blip r:embed="rId18"/>
                     <a:srcRect b="75983"/>
                     <a:stretch/>
                   </pic:blipFill>
@@ -4575,9 +5333,11 @@
       <w:pPr>
         <w:pStyle w:val="Heading2"/>
       </w:pPr>
+      <w:bookmarkStart w:id="28" w:name="_Toc62145881"/>
       <w:r>
         <w:t>Firma de los ejecutables</w:t>
       </w:r>
+      <w:bookmarkEnd w:id="28"/>
     </w:p>
     <w:p>
       <w:pPr>
@@ -4769,22 +5529,18 @@
         <w:jc w:val="both"/>
       </w:pPr>
       <w:r>
-        <w:t>Es la ruta hacia el fichero EXE</w:t>
-      </w:r>
-      <w:r>
-        <w:t xml:space="preserve"> </w:t>
-      </w:r>
-      <w:r>
-        <w:t>que se desea firmar.</w:t>
+        <w:t>Es la ruta hacia el fichero EXE que se desea firmar.</w:t>
       </w:r>
     </w:p>
     <w:p>
       <w:pPr>
         <w:pStyle w:val="Heading2"/>
       </w:pPr>
+      <w:bookmarkStart w:id="29" w:name="_Toc62145882"/>
       <w:r>
         <w:t>Generación de los instaladores EXE</w:t>
       </w:r>
+      <w:bookmarkEnd w:id="29"/>
     </w:p>
     <w:p>
       <w:pPr>
@@ -4907,7 +5663,7 @@
                     <pic:cNvPicPr/>
                   </pic:nvPicPr>
                   <pic:blipFill rotWithShape="1">
-                    <a:blip r:embed="rId18"/>
+                    <a:blip r:embed="rId19"/>
                     <a:srcRect l="19765" t="31584" r="32496" b="35344"/>
                     <a:stretch/>
                   </pic:blipFill>
@@ -4999,7 +5755,7 @@
                     <pic:cNvPicPr/>
                   </pic:nvPicPr>
                   <pic:blipFill rotWithShape="1">
-                    <a:blip r:embed="rId19"/>
+                    <a:blip r:embed="rId20"/>
                     <a:srcRect l="23618" t="31956" r="41876" b="13181"/>
                     <a:stretch/>
                   </pic:blipFill>
@@ -5064,16 +5820,7 @@
         <w:t>.nsi</w:t>
       </w:r>
       <w:r>
-        <w:t>,</w:t>
-      </w:r>
-      <w:r>
-        <w:t xml:space="preserve"> </w:t>
-      </w:r>
-      <w:r>
-        <w:t xml:space="preserve">se obtendrá </w:t>
-      </w:r>
-      <w:r>
-        <w:t xml:space="preserve">el instalador </w:t>
+        <w:t xml:space="preserve">, se obtendrá el instalador </w:t>
       </w:r>
       <w:r>
         <w:rPr>
@@ -5088,29 +5835,15 @@
         <w:t>_vX_Y_Z_installer.exe</w:t>
       </w:r>
       <w:r>
-        <w:t xml:space="preserve"> </w:t>
-      </w:r>
-      <w:r>
-        <w:t>en el directorio “AutoFirma64”.</w:t>
-      </w:r>
-    </w:p>
-    <w:p>
-      <w:pPr>
-        <w:jc w:val="both"/>
-      </w:pPr>
-      <w:r>
-        <w:t xml:space="preserve">Con esto, ya estarían operativos los ejecutables </w:t>
-      </w:r>
-      <w:r>
-        <w:t>EXE</w:t>
-      </w:r>
-      <w:r>
-        <w:t>. Sin embargo, en caso de que se deseasen publicar, es recomendable q</w:t>
-      </w:r>
-      <w:bookmarkStart w:id="21" w:name="_GoBack"/>
-      <w:bookmarkEnd w:id="21"/>
-      <w:r>
-        <w:t xml:space="preserve">ue se firmen antes con un certificado de firma de código reconocido por Microsoft. El proceso de firma se detalla en el apartado </w:t>
+        <w:t xml:space="preserve"> en el directorio “AutoFirma64”.</w:t>
+      </w:r>
+    </w:p>
+    <w:p>
+      <w:pPr>
+        <w:jc w:val="both"/>
+      </w:pPr>
+      <w:r>
+        <w:t xml:space="preserve">Con esto, ya estarían operativos los ejecutables EXE. Sin embargo, en caso de que se deseasen publicar, es recomendable que se firmen antes con un certificado de firma de código reconocido por Microsoft. El proceso de firma se detalla en el apartado </w:t>
       </w:r>
       <w:r>
         <w:rPr>
@@ -5128,12 +5861,12 @@
         <w:rPr>
           <w:u w:val="single"/>
         </w:rPr>
+        <w:instrText xml:space="preserve"> \* MERGEFORMAT </w:instrText>
       </w:r>
       <w:r>
         <w:rPr>
           <w:u w:val="single"/>
         </w:rPr>
-        <w:instrText xml:space="preserve"> \* MERGEFORMAT </w:instrText>
       </w:r>
       <w:r>
         <w:rPr>
@@ -5161,9 +5894,11 @@
       <w:pPr>
         <w:pStyle w:val="Heading2"/>
       </w:pPr>
+      <w:bookmarkStart w:id="30" w:name="_Toc62145883"/>
       <w:r>
         <w:t>Generación de los instaladores MSI</w:t>
       </w:r>
+      <w:bookmarkEnd w:id="30"/>
     </w:p>
     <w:p>
       <w:pPr>
@@ -5337,7 +6072,7 @@
                     <pic:cNvPicPr/>
                   </pic:nvPicPr>
                   <pic:blipFill rotWithShape="1">
-                    <a:blip r:embed="rId20"/>
+                    <a:blip r:embed="rId21"/>
                     <a:srcRect l="19765" t="31286" r="38693" b="41004"/>
                     <a:stretch/>
                   </pic:blipFill>
@@ -5568,13 +6303,13 @@
           <w:rFonts w:cs="Arial"/>
           <w:u w:val="single"/>
         </w:rPr>
+        <w:instrText xml:space="preserve"> \* MERGEFORMAT </w:instrText>
       </w:r>
       <w:r>
         <w:rPr>
           <w:rFonts w:cs="Arial"/>
           <w:u w:val="single"/>
         </w:rPr>
-        <w:instrText xml:space="preserve"> \* MERGEFORMAT </w:instrText>
       </w:r>
       <w:r>
         <w:rPr>
@@ -5941,12 +6676,12 @@
         <w:rPr>
           <w:u w:val="single"/>
         </w:rPr>
+        <w:instrText xml:space="preserve"> \* MERGEFORMAT </w:instrText>
       </w:r>
       <w:r>
         <w:rPr>
           <w:u w:val="single"/>
         </w:rPr>
-        <w:instrText xml:space="preserve"> \* MERGEFORMAT </w:instrText>
       </w:r>
       <w:r>
         <w:rPr>
@@ -5974,10 +6709,12 @@
       <w:pPr>
         <w:pStyle w:val="Heading3"/>
       </w:pPr>
-      <w:bookmarkStart w:id="22" w:name="_Toc462933736"/>
+      <w:bookmarkStart w:id="31" w:name="_Toc462933736"/>
+      <w:bookmarkStart w:id="32" w:name="_Toc62145884"/>
       <w:r>
         <w:t>Crear nuevos desinstaladores</w:t>
       </w:r>
+      <w:bookmarkEnd w:id="32"/>
     </w:p>
     <w:p>
       <w:pPr>
@@ -6037,13 +6774,7 @@
         <w:jc w:val="both"/>
       </w:pPr>
       <w:r>
-        <w:t>Sin embargo, los desinstaladores del MSI</w:t>
-      </w:r>
-      <w:r>
-        <w:t xml:space="preserve">, al contrario que los del EXE, </w:t>
-      </w:r>
-      <w:r>
-        <w:t xml:space="preserve">deben ser totalmente silenciosos, </w:t>
+        <w:t xml:space="preserve">Sin embargo, los desinstaladores del MSI, al contrario que los del EXE, deben ser totalmente silenciosos, </w:t>
       </w:r>
       <w:r>
         <w:t>por lo que</w:t>
@@ -6060,13 +6791,7 @@
         <w:jc w:val="both"/>
       </w:pPr>
       <w:r>
-        <w:t xml:space="preserve">Para generar los desinstaladores del MSI es necesario </w:t>
-      </w:r>
-      <w:r>
-        <w:t>modificar el script de desinstalación del instalador EXE</w:t>
-      </w:r>
-      <w:r>
-        <w:t xml:space="preserve"> para que cierre </w:t>
+        <w:t xml:space="preserve">Para generar los desinstaladores del MSI es necesario modificar el script de desinstalación del instalador EXE para que cierre </w:t>
       </w:r>
       <w:r>
         <w:t xml:space="preserve">automáticamente </w:t>
@@ -6198,15 +6923,15 @@
       <w:pPr>
         <w:pStyle w:val="Heading2"/>
       </w:pPr>
-      <w:bookmarkStart w:id="23" w:name="_Toc472669388"/>
-      <w:bookmarkStart w:id="24" w:name="_Ref517776877"/>
-      <w:bookmarkStart w:id="25" w:name="_Ref517777710"/>
+      <w:bookmarkStart w:id="33" w:name="_Ref517776877"/>
+      <w:bookmarkStart w:id="34" w:name="_Ref517777710"/>
+      <w:bookmarkStart w:id="35" w:name="_Toc62145885"/>
       <w:r>
         <w:t>Firma de los instaladores</w:t>
       </w:r>
-      <w:bookmarkEnd w:id="23"/>
-      <w:bookmarkEnd w:id="24"/>
-      <w:bookmarkEnd w:id="25"/>
+      <w:bookmarkEnd w:id="33"/>
+      <w:bookmarkEnd w:id="34"/>
+      <w:bookmarkEnd w:id="35"/>
     </w:p>
     <w:p>
       <w:pPr>
@@ -6282,13 +7007,7 @@
         <w:t xml:space="preserve"> </w:t>
       </w:r>
       <w:r>
-        <w:t xml:space="preserve">Un ejemplo </w:t>
-      </w:r>
-      <w:r>
-        <w:t xml:space="preserve">del comando para la </w:t>
-      </w:r>
-      <w:r>
-        <w:t>firma con la herramienta SignTool de Microsoft, algoritmo SHA256withRSA y un sello de tiempo sería:</w:t>
+        <w:t>Un ejemplo del comando para la firma con la herramienta SignTool de Microsoft, algoritmo SHA256withRSA y un sello de tiempo sería:</w:t>
       </w:r>
     </w:p>
     <w:p>
@@ -6323,7 +7042,7 @@
         <w:t>EJECUTABLE</w:t>
       </w:r>
     </w:p>
-    <w:bookmarkEnd w:id="22"/>
+    <w:bookmarkEnd w:id="31"/>
     <w:p>
       <w:pPr>
         <w:jc w:val="both"/>
@@ -6699,7 +7418,7 @@
             <wp:extent cx="838200" cy="295275"/>
             <wp:effectExtent l="0" t="0" r="0" b="9525"/>
             <wp:docPr id="4" name="Imagen 4" descr="Creative Commons License">
-              <a:hlinkClick xmlns:a="http://schemas.openxmlformats.org/drawingml/2006/main" r:id="rId21"/>
+              <a:hlinkClick xmlns:a="http://schemas.openxmlformats.org/drawingml/2006/main" r:id="rId22"/>
             </wp:docPr>
             <wp:cNvGraphicFramePr>
               <a:graphicFrameLocks xmlns:a="http://schemas.openxmlformats.org/drawingml/2006/main" noChangeAspect="1"/>
@@ -6714,7 +7433,7 @@
                     </pic:cNvPicPr>
                   </pic:nvPicPr>
                   <pic:blipFill>
-                    <a:blip r:embed="rId22" r:link="rId23">
+                    <a:blip r:embed="rId23" r:link="rId24">
                       <a:extLst>
                         <a:ext uri="{28A0092B-C50C-407E-A947-70E740481C1C}">
                           <a14:useLocalDpi xmlns:a14="http://schemas.microsoft.com/office/drawing/2010/main" val="0"/>
@@ -6802,9 +7521,9 @@
       </w:pPr>
     </w:p>
     <w:sectPr>
-      <w:headerReference w:type="default" r:id="rId24"/>
-      <w:footerReference w:type="default" r:id="rId25"/>
-      <w:headerReference w:type="first" r:id="rId26"/>
+      <w:headerReference w:type="default" r:id="rId25"/>
+      <w:footerReference w:type="default" r:id="rId26"/>
+      <w:headerReference w:type="first" r:id="rId27"/>
       <w:pgSz w:w="11907" w:h="16839" w:code="9"/>
       <w:pgMar w:top="2892" w:right="1134" w:bottom="1418" w:left="1814" w:header="1531" w:footer="737" w:gutter="0"/>
       <w:cols w:space="708"/>
@@ -6877,7 +7596,7 @@
         <v:shape id="_x0000_i1026" type="#_x0000_t75" style="width:41.25pt;height:20.25pt">
           <v:imagedata r:id="rId1" o:title=""/>
         </v:shape>
-        <o:OLEObject Type="Embed" ProgID="PBrush" ShapeID="_x0000_i1026" DrawAspect="Content" ObjectID="_1591528576" r:id="rId2"/>
+        <o:OLEObject Type="Embed" ProgID="PBrush" ShapeID="_x0000_i1026" DrawAspect="Content" ObjectID="_1672758619" r:id="rId2"/>
       </w:object>
     </w:r>
     <w:r>
@@ -6896,7 +7615,7 @@
       <w:rPr>
         <w:noProof/>
       </w:rPr>
-      <w:t>12</w:t>
+      <w:t>2</w:t>
     </w:r>
     <w:r>
       <w:fldChar w:fldCharType="end"/>
@@ -7010,7 +7729,7 @@
               <v:shape id="_x0000_i1025" type="#_x0000_t75" style="width:60pt;height:33pt">
                 <v:imagedata r:id="rId1" o:title=""/>
               </v:shape>
-              <o:OLEObject Type="Embed" ProgID="PBrush" ShapeID="_x0000_i1025" DrawAspect="Content" ObjectID="_1591528575" r:id="rId2"/>
+              <o:OLEObject Type="Embed" ProgID="PBrush" ShapeID="_x0000_i1025" DrawAspect="Content" ObjectID="_1672758618" r:id="rId2"/>
             </w:object>
           </w:r>
         </w:p>
@@ -7200,7 +7919,7 @@
               <v:shape id="_x0000_i1027" type="#_x0000_t75" style="width:102pt;height:57pt">
                 <v:imagedata r:id="rId1" o:title=""/>
               </v:shape>
-              <o:OLEObject Type="Embed" ProgID="PBrush" ShapeID="_x0000_i1027" DrawAspect="Content" ObjectID="_1591528577" r:id="rId2"/>
+              <o:OLEObject Type="Embed" ProgID="PBrush" ShapeID="_x0000_i1027" DrawAspect="Content" ObjectID="_1672758620" r:id="rId2"/>
             </w:object>
           </w:r>
         </w:p>
@@ -8579,7 +9298,7 @@
         <w:rFonts w:ascii="Courier New" w:hAnsi="Courier New" w:cs="Courier New" w:hint="default"/>
       </w:rPr>
     </w:lvl>
-    <w:lvl w:ilvl="2" w:tplc="04090005" w:tentative="1">
+    <w:lvl w:ilvl="2" w:tplc="04090005">
       <w:start w:val="1"/>
       <w:numFmt w:val="bullet"/>
       <w:lvlText w:val=""/>
@@ -8591,7 +9310,7 @@
         <w:rFonts w:ascii="Wingdings" w:hAnsi="Wingdings" w:hint="default"/>
       </w:rPr>
     </w:lvl>
-    <w:lvl w:ilvl="3" w:tplc="04090001" w:tentative="1">
+    <w:lvl w:ilvl="3" w:tplc="04090001">
       <w:start w:val="1"/>
       <w:numFmt w:val="bullet"/>
       <w:lvlText w:val=""/>
@@ -11706,7 +12425,7 @@
 </file>
 
 <file path=customXml/itemProps1.xml><?xml version="1.0" encoding="utf-8"?>
-<ds:datastoreItem xmlns:ds="http://schemas.openxmlformats.org/officeDocument/2006/customXml" ds:itemID="{F0C30F4A-252C-4302-9ECB-05F21BFE031E}">
+<ds:datastoreItem xmlns:ds="http://schemas.openxmlformats.org/officeDocument/2006/customXml" ds:itemID="{FBB4AD37-C628-44B5-AED3-175BB268908A}">
   <ds:schemaRefs>
     <ds:schemaRef ds:uri="http://schemas.openxmlformats.org/officeDocument/2006/bibliography"/>
   </ds:schemaRefs>
@@ -11714,7 +12433,7 @@
 </file>
 
 <file path=customXml/itemProps2.xml><?xml version="1.0" encoding="utf-8"?>
-<ds:datastoreItem xmlns:ds="http://schemas.openxmlformats.org/officeDocument/2006/customXml" ds:itemID="{74BFAC0A-98D1-49F9-8E3B-1245018DDB32}">
+<ds:datastoreItem xmlns:ds="http://schemas.openxmlformats.org/officeDocument/2006/customXml" ds:itemID="{190B7A5A-E70D-4025-B098-D8E2942887CF}">
   <ds:schemaRefs>
     <ds:schemaRef ds:uri="http://schemas.openxmlformats.org/officeDocument/2006/bibliography"/>
   </ds:schemaRefs>

</xml_diff>